<commit_message>
nmv 12 05 2023
</commit_message>
<xml_diff>
--- a/TS Jatai Ghanam Project/Summary breakup 5.1 to 5.7.docx
+++ b/TS Jatai Ghanam Project/Summary breakup 5.1 to 5.7.docx
@@ -8297,6 +8297,17 @@
                 <w:lang w:val="en-IN" w:eastAsia="en-IN" w:bidi="ar-SA"/>
               </w:rPr>
             </w:pPr>
+            <w:r>
+              <w:rPr>
+                <w:rFonts w:ascii="Arial" w:eastAsia="Times New Roman" w:hAnsi="Arial" w:cs="Arial"/>
+                <w:b/>
+                <w:color w:val="000000"/>
+                <w:sz w:val="28"/>
+                <w:szCs w:val="28"/>
+                <w:lang w:val="en-IN" w:eastAsia="en-IN" w:bidi="ar-SA"/>
+              </w:rPr>
+              <w:t>2424</w:t>
+            </w:r>
           </w:p>
         </w:tc>
       </w:tr>
@@ -8761,6 +8772,17 @@
                 <w:lang w:val="en-IN" w:eastAsia="en-IN" w:bidi="ar-SA"/>
               </w:rPr>
             </w:pPr>
+            <w:r>
+              <w:rPr>
+                <w:rFonts w:ascii="Arial" w:eastAsia="Times New Roman" w:hAnsi="Arial" w:cs="Arial"/>
+                <w:b/>
+                <w:color w:val="000000"/>
+                <w:sz w:val="28"/>
+                <w:szCs w:val="28"/>
+                <w:lang w:val="en-IN" w:eastAsia="en-IN" w:bidi="ar-SA"/>
+              </w:rPr>
+              <w:t>251</w:t>
+            </w:r>
           </w:p>
         </w:tc>
       </w:tr>
@@ -9177,6 +9199,17 @@
                 <w:lang w:val="en-IN" w:eastAsia="en-IN" w:bidi="ar-SA"/>
               </w:rPr>
             </w:pPr>
+            <w:r>
+              <w:rPr>
+                <w:rFonts w:ascii="Arial" w:eastAsia="Times New Roman" w:hAnsi="Arial" w:cs="Arial"/>
+                <w:b/>
+                <w:color w:val="000000"/>
+                <w:sz w:val="28"/>
+                <w:szCs w:val="28"/>
+                <w:lang w:val="en-IN" w:eastAsia="en-IN" w:bidi="ar-SA"/>
+              </w:rPr>
+              <w:t>490</w:t>
+            </w:r>
           </w:p>
         </w:tc>
       </w:tr>
@@ -9713,6 +9746,17 @@
                 <w:lang w:val="en-IN" w:eastAsia="en-IN" w:bidi="ar-SA"/>
               </w:rPr>
             </w:pPr>
+            <w:r>
+              <w:rPr>
+                <w:rFonts w:ascii="Arial" w:eastAsia="Times New Roman" w:hAnsi="Arial" w:cs="Arial"/>
+                <w:b/>
+                <w:color w:val="000000"/>
+                <w:sz w:val="28"/>
+                <w:szCs w:val="28"/>
+                <w:lang w:val="en-IN" w:eastAsia="en-IN" w:bidi="ar-SA"/>
+              </w:rPr>
+              <w:t>28</w:t>
+            </w:r>
           </w:p>
         </w:tc>
       </w:tr>
@@ -10153,6 +10197,17 @@
                 <w:lang w:val="en-IN" w:eastAsia="en-IN" w:bidi="ar-SA"/>
               </w:rPr>
             </w:pPr>
+            <w:r>
+              <w:rPr>
+                <w:rFonts w:ascii="Arial" w:eastAsia="Times New Roman" w:hAnsi="Arial" w:cs="Arial"/>
+                <w:b/>
+                <w:color w:val="000000"/>
+                <w:sz w:val="28"/>
+                <w:szCs w:val="28"/>
+                <w:lang w:val="en-IN" w:eastAsia="en-IN" w:bidi="ar-SA"/>
+              </w:rPr>
+              <w:t>2</w:t>
+            </w:r>
           </w:p>
         </w:tc>
       </w:tr>
@@ -10281,6 +10336,62 @@
                 <w:lang w:val="en-IN" w:eastAsia="en-IN" w:bidi="ar-SA"/>
               </w:rPr>
             </w:pPr>
+            <w:r>
+              <w:rPr>
+                <w:rFonts w:ascii="Arial" w:eastAsia="Times New Roman" w:hAnsi="Arial" w:cs="Arial"/>
+                <w:b/>
+                <w:color w:val="000000"/>
+                <w:sz w:val="28"/>
+                <w:szCs w:val="28"/>
+                <w:lang w:val="en-IN" w:eastAsia="en-IN" w:bidi="ar-SA"/>
+              </w:rPr>
+              <w:fldChar w:fldCharType="begin"/>
+            </w:r>
+            <w:r>
+              <w:rPr>
+                <w:rFonts w:ascii="Arial" w:eastAsia="Times New Roman" w:hAnsi="Arial" w:cs="Arial"/>
+                <w:b/>
+                <w:color w:val="000000"/>
+                <w:sz w:val="28"/>
+                <w:szCs w:val="28"/>
+                <w:lang w:val="en-IN" w:eastAsia="en-IN" w:bidi="ar-SA"/>
+              </w:rPr>
+              <w:instrText xml:space="preserve"> =SUM(ABOVE) </w:instrText>
+            </w:r>
+            <w:r>
+              <w:rPr>
+                <w:rFonts w:ascii="Arial" w:eastAsia="Times New Roman" w:hAnsi="Arial" w:cs="Arial"/>
+                <w:b/>
+                <w:color w:val="000000"/>
+                <w:sz w:val="28"/>
+                <w:szCs w:val="28"/>
+                <w:lang w:val="en-IN" w:eastAsia="en-IN" w:bidi="ar-SA"/>
+              </w:rPr>
+              <w:fldChar w:fldCharType="separate"/>
+            </w:r>
+            <w:r>
+              <w:rPr>
+                <w:rFonts w:ascii="Arial" w:eastAsia="Times New Roman" w:hAnsi="Arial" w:cs="Arial"/>
+                <w:b/>
+                <w:noProof/>
+                <w:color w:val="000000"/>
+                <w:sz w:val="28"/>
+                <w:szCs w:val="28"/>
+                <w:lang w:val="en-IN" w:eastAsia="en-IN" w:bidi="ar-SA"/>
+              </w:rPr>
+              <w:t>3195</w:t>
+            </w:r>
+            <w:r>
+              <w:rPr>
+                <w:rFonts w:ascii="Arial" w:eastAsia="Times New Roman" w:hAnsi="Arial" w:cs="Arial"/>
+                <w:b/>
+                <w:color w:val="000000"/>
+                <w:sz w:val="28"/>
+                <w:szCs w:val="28"/>
+                <w:lang w:val="en-IN" w:eastAsia="en-IN" w:bidi="ar-SA"/>
+              </w:rPr>
+              <w:fldChar w:fldCharType="end"/>
+            </w:r>
           </w:p>
         </w:tc>
       </w:tr>
@@ -10996,6 +11107,17 @@
                 <w:lang w:val="en-IN" w:eastAsia="en-IN" w:bidi="ar-SA"/>
               </w:rPr>
             </w:pPr>
+            <w:r>
+              <w:rPr>
+                <w:rFonts w:ascii="Arial" w:eastAsia="Times New Roman" w:hAnsi="Arial" w:cs="Arial"/>
+                <w:b/>
+                <w:color w:val="000000"/>
+                <w:sz w:val="28"/>
+                <w:szCs w:val="28"/>
+                <w:lang w:val="en-IN" w:eastAsia="en-IN" w:bidi="ar-SA"/>
+              </w:rPr>
+              <w:t>2424</w:t>
+            </w:r>
           </w:p>
         </w:tc>
       </w:tr>
@@ -11202,6 +11324,17 @@
                 <w:lang w:val="en-IN" w:eastAsia="en-IN" w:bidi="ar-SA"/>
               </w:rPr>
             </w:pPr>
+            <w:r>
+              <w:rPr>
+                <w:rFonts w:ascii="Arial" w:eastAsia="Times New Roman" w:hAnsi="Arial" w:cs="Arial"/>
+                <w:b/>
+                <w:color w:val="000000"/>
+                <w:sz w:val="28"/>
+                <w:szCs w:val="28"/>
+                <w:lang w:val="en-IN" w:eastAsia="en-IN" w:bidi="ar-SA"/>
+              </w:rPr>
+              <w:t>251</w:t>
+            </w:r>
           </w:p>
         </w:tc>
       </w:tr>
@@ -11375,6 +11508,17 @@
                 <w:lang w:val="en-IN" w:eastAsia="en-IN" w:bidi="ar-SA"/>
               </w:rPr>
             </w:pPr>
+            <w:r>
+              <w:rPr>
+                <w:rFonts w:ascii="Arial" w:eastAsia="Times New Roman" w:hAnsi="Arial" w:cs="Arial"/>
+                <w:b/>
+                <w:color w:val="000000"/>
+                <w:sz w:val="28"/>
+                <w:szCs w:val="28"/>
+                <w:lang w:val="en-IN" w:eastAsia="en-IN" w:bidi="ar-SA"/>
+              </w:rPr>
+              <w:t>490</w:t>
+            </w:r>
           </w:p>
         </w:tc>
       </w:tr>
@@ -11579,6 +11723,17 @@
                 <w:lang w:val="en-IN" w:eastAsia="en-IN" w:bidi="ar-SA"/>
               </w:rPr>
             </w:pPr>
+            <w:r>
+              <w:rPr>
+                <w:rFonts w:ascii="Arial" w:eastAsia="Times New Roman" w:hAnsi="Arial" w:cs="Arial"/>
+                <w:b/>
+                <w:color w:val="000000"/>
+                <w:sz w:val="28"/>
+                <w:szCs w:val="28"/>
+                <w:lang w:val="en-IN" w:eastAsia="en-IN" w:bidi="ar-SA"/>
+              </w:rPr>
+              <w:t>28</w:t>
+            </w:r>
           </w:p>
         </w:tc>
       </w:tr>
@@ -11786,6 +11941,17 @@
                 <w:lang w:val="en-IN" w:eastAsia="en-IN" w:bidi="ar-SA"/>
               </w:rPr>
             </w:pPr>
+            <w:r>
+              <w:rPr>
+                <w:rFonts w:ascii="Arial" w:eastAsia="Times New Roman" w:hAnsi="Arial" w:cs="Arial"/>
+                <w:b/>
+                <w:color w:val="000000"/>
+                <w:sz w:val="28"/>
+                <w:szCs w:val="28"/>
+                <w:lang w:val="en-IN" w:eastAsia="en-IN" w:bidi="ar-SA"/>
+              </w:rPr>
+              <w:t>2</w:t>
+            </w:r>
           </w:p>
         </w:tc>
       </w:tr>
@@ -11915,6 +12081,62 @@
                 <w:lang w:val="en-IN" w:eastAsia="en-IN" w:bidi="ar-SA"/>
               </w:rPr>
             </w:pPr>
+            <w:r>
+              <w:rPr>
+                <w:rFonts w:ascii="Arial" w:eastAsia="Times New Roman" w:hAnsi="Arial" w:cs="Arial"/>
+                <w:b/>
+                <w:color w:val="000000"/>
+                <w:sz w:val="28"/>
+                <w:szCs w:val="28"/>
+                <w:lang w:val="en-IN" w:eastAsia="en-IN" w:bidi="ar-SA"/>
+              </w:rPr>
+              <w:fldChar w:fldCharType="begin"/>
+            </w:r>
+            <w:r>
+              <w:rPr>
+                <w:rFonts w:ascii="Arial" w:eastAsia="Times New Roman" w:hAnsi="Arial" w:cs="Arial"/>
+                <w:b/>
+                <w:color w:val="000000"/>
+                <w:sz w:val="28"/>
+                <w:szCs w:val="28"/>
+                <w:lang w:val="en-IN" w:eastAsia="en-IN" w:bidi="ar-SA"/>
+              </w:rPr>
+              <w:instrText xml:space="preserve"> =SUM(ABOVE) </w:instrText>
+            </w:r>
+            <w:r>
+              <w:rPr>
+                <w:rFonts w:ascii="Arial" w:eastAsia="Times New Roman" w:hAnsi="Arial" w:cs="Arial"/>
+                <w:b/>
+                <w:color w:val="000000"/>
+                <w:sz w:val="28"/>
+                <w:szCs w:val="28"/>
+                <w:lang w:val="en-IN" w:eastAsia="en-IN" w:bidi="ar-SA"/>
+              </w:rPr>
+              <w:fldChar w:fldCharType="separate"/>
+            </w:r>
+            <w:r>
+              <w:rPr>
+                <w:rFonts w:ascii="Arial" w:eastAsia="Times New Roman" w:hAnsi="Arial" w:cs="Arial"/>
+                <w:b/>
+                <w:noProof/>
+                <w:color w:val="000000"/>
+                <w:sz w:val="28"/>
+                <w:szCs w:val="28"/>
+                <w:lang w:val="en-IN" w:eastAsia="en-IN" w:bidi="ar-SA"/>
+              </w:rPr>
+              <w:t>3195</w:t>
+            </w:r>
+            <w:r>
+              <w:rPr>
+                <w:rFonts w:ascii="Arial" w:eastAsia="Times New Roman" w:hAnsi="Arial" w:cs="Arial"/>
+                <w:b/>
+                <w:color w:val="000000"/>
+                <w:sz w:val="28"/>
+                <w:szCs w:val="28"/>
+                <w:lang w:val="en-IN" w:eastAsia="en-IN" w:bidi="ar-SA"/>
+              </w:rPr>
+              <w:fldChar w:fldCharType="end"/>
+            </w:r>
           </w:p>
         </w:tc>
       </w:tr>
@@ -12748,6 +12970,16 @@
                 <w:lang w:val="en-IN" w:eastAsia="en-IN" w:bidi="ar-SA"/>
               </w:rPr>
             </w:pPr>
+            <w:r>
+              <w:rPr>
+                <w:rFonts w:ascii="Arial" w:eastAsia="Times New Roman" w:hAnsi="Arial" w:cs="Arial"/>
+                <w:b/>
+                <w:color w:val="000000"/>
+                <w:szCs w:val="28"/>
+                <w:lang w:val="en-IN" w:eastAsia="en-IN" w:bidi="ar-SA"/>
+              </w:rPr>
+              <w:t>2424</w:t>
+            </w:r>
           </w:p>
         </w:tc>
       </w:tr>
@@ -13081,6 +13313,17 @@
                 <w:lang w:val="en-IN" w:eastAsia="en-IN" w:bidi="ar-SA"/>
               </w:rPr>
             </w:pPr>
+            <w:r>
+              <w:rPr>
+                <w:rFonts w:ascii="Arial" w:eastAsia="Times New Roman" w:hAnsi="Arial" w:cs="Arial"/>
+                <w:b/>
+                <w:color w:val="000000"/>
+                <w:sz w:val="24"/>
+                <w:szCs w:val="28"/>
+                <w:lang w:val="en-IN" w:eastAsia="en-IN" w:bidi="ar-SA"/>
+              </w:rPr>
+              <w:t>251</w:t>
+            </w:r>
           </w:p>
         </w:tc>
       </w:tr>
@@ -13505,6 +13748,17 @@
                 <w:lang w:val="en-IN" w:eastAsia="en-IN" w:bidi="ar-SA"/>
               </w:rPr>
             </w:pPr>
+            <w:r>
+              <w:rPr>
+                <w:rFonts w:ascii="Arial" w:eastAsia="Times New Roman" w:hAnsi="Arial" w:cs="Arial"/>
+                <w:b/>
+                <w:color w:val="000000"/>
+                <w:sz w:val="24"/>
+                <w:szCs w:val="28"/>
+                <w:lang w:val="en-IN" w:eastAsia="en-IN" w:bidi="ar-SA"/>
+              </w:rPr>
+              <w:t>490</w:t>
+            </w:r>
           </w:p>
         </w:tc>
       </w:tr>
@@ -13878,6 +14132,17 @@
                 <w:lang w:val="en-IN" w:eastAsia="en-IN" w:bidi="ar-SA"/>
               </w:rPr>
             </w:pPr>
+            <w:r>
+              <w:rPr>
+                <w:rFonts w:ascii="Arial" w:eastAsia="Times New Roman" w:hAnsi="Arial" w:cs="Arial"/>
+                <w:b/>
+                <w:color w:val="000000"/>
+                <w:sz w:val="28"/>
+                <w:szCs w:val="28"/>
+                <w:lang w:val="en-IN" w:eastAsia="en-IN" w:bidi="ar-SA"/>
+              </w:rPr>
+              <w:t>28</w:t>
+            </w:r>
           </w:p>
         </w:tc>
       </w:tr>
@@ -14391,6 +14656,17 @@
                 <w:lang w:val="en-IN" w:eastAsia="en-IN" w:bidi="ar-SA"/>
               </w:rPr>
             </w:pPr>
+            <w:r>
+              <w:rPr>
+                <w:rFonts w:ascii="Arial" w:eastAsia="Times New Roman" w:hAnsi="Arial" w:cs="Arial"/>
+                <w:b/>
+                <w:color w:val="000000"/>
+                <w:sz w:val="24"/>
+                <w:szCs w:val="28"/>
+                <w:lang w:val="en-IN" w:eastAsia="en-IN" w:bidi="ar-SA"/>
+              </w:rPr>
+              <w:t>2</w:t>
+            </w:r>
           </w:p>
         </w:tc>
       </w:tr>
@@ -14520,6 +14796,62 @@
                 <w:lang w:val="en-IN" w:eastAsia="en-IN" w:bidi="ar-SA"/>
               </w:rPr>
             </w:pPr>
+            <w:r>
+              <w:rPr>
+                <w:rFonts w:ascii="Arial" w:eastAsia="Times New Roman" w:hAnsi="Arial" w:cs="Arial"/>
+                <w:b/>
+                <w:color w:val="000000"/>
+                <w:sz w:val="28"/>
+                <w:szCs w:val="28"/>
+                <w:lang w:val="en-IN" w:eastAsia="en-IN" w:bidi="ar-SA"/>
+              </w:rPr>
+              <w:fldChar w:fldCharType="begin"/>
+            </w:r>
+            <w:r>
+              <w:rPr>
+                <w:rFonts w:ascii="Arial" w:eastAsia="Times New Roman" w:hAnsi="Arial" w:cs="Arial"/>
+                <w:b/>
+                <w:color w:val="000000"/>
+                <w:sz w:val="28"/>
+                <w:szCs w:val="28"/>
+                <w:lang w:val="en-IN" w:eastAsia="en-IN" w:bidi="ar-SA"/>
+              </w:rPr>
+              <w:instrText xml:space="preserve"> =SUM(ABOVE) </w:instrText>
+            </w:r>
+            <w:r>
+              <w:rPr>
+                <w:rFonts w:ascii="Arial" w:eastAsia="Times New Roman" w:hAnsi="Arial" w:cs="Arial"/>
+                <w:b/>
+                <w:color w:val="000000"/>
+                <w:sz w:val="28"/>
+                <w:szCs w:val="28"/>
+                <w:lang w:val="en-IN" w:eastAsia="en-IN" w:bidi="ar-SA"/>
+              </w:rPr>
+              <w:fldChar w:fldCharType="separate"/>
+            </w:r>
+            <w:r>
+              <w:rPr>
+                <w:rFonts w:ascii="Arial" w:eastAsia="Times New Roman" w:hAnsi="Arial" w:cs="Arial"/>
+                <w:b/>
+                <w:noProof/>
+                <w:color w:val="000000"/>
+                <w:sz w:val="28"/>
+                <w:szCs w:val="28"/>
+                <w:lang w:val="en-IN" w:eastAsia="en-IN" w:bidi="ar-SA"/>
+              </w:rPr>
+              <w:t>3195</w:t>
+            </w:r>
+            <w:r>
+              <w:rPr>
+                <w:rFonts w:ascii="Arial" w:eastAsia="Times New Roman" w:hAnsi="Arial" w:cs="Arial"/>
+                <w:b/>
+                <w:color w:val="000000"/>
+                <w:sz w:val="28"/>
+                <w:szCs w:val="28"/>
+                <w:lang w:val="en-IN" w:eastAsia="en-IN" w:bidi="ar-SA"/>
+              </w:rPr>
+              <w:fldChar w:fldCharType="end"/>
+            </w:r>
           </w:p>
         </w:tc>
       </w:tr>

</xml_diff>

<commit_message>
nmv 24 05 2023
</commit_message>
<xml_diff>
--- a/TS Jatai Ghanam Project/Summary breakup 5.1 to 5.7.docx
+++ b/TS Jatai Ghanam Project/Summary breakup 5.1 to 5.7.docx
@@ -15767,6 +15767,17 @@
                 <w:lang w:val="en-IN" w:eastAsia="en-IN" w:bidi="ar-SA"/>
               </w:rPr>
             </w:pPr>
+            <w:r>
+              <w:rPr>
+                <w:rFonts w:ascii="Arial" w:eastAsia="Times New Roman" w:hAnsi="Arial" w:cs="Arial"/>
+                <w:b/>
+                <w:color w:val="000000"/>
+                <w:sz w:val="28"/>
+                <w:szCs w:val="28"/>
+                <w:lang w:val="en-IN" w:eastAsia="en-IN" w:bidi="ar-SA"/>
+              </w:rPr>
+              <w:t>1821</w:t>
+            </w:r>
           </w:p>
         </w:tc>
       </w:tr>
@@ -16231,6 +16242,17 @@
                 <w:lang w:val="en-IN" w:eastAsia="en-IN" w:bidi="ar-SA"/>
               </w:rPr>
             </w:pPr>
+            <w:r>
+              <w:rPr>
+                <w:rFonts w:ascii="Arial" w:eastAsia="Times New Roman" w:hAnsi="Arial" w:cs="Arial"/>
+                <w:b/>
+                <w:color w:val="000000"/>
+                <w:sz w:val="28"/>
+                <w:szCs w:val="28"/>
+                <w:lang w:val="en-IN" w:eastAsia="en-IN" w:bidi="ar-SA"/>
+              </w:rPr>
+              <w:t>162</w:t>
+            </w:r>
           </w:p>
         </w:tc>
       </w:tr>
@@ -16647,6 +16669,17 @@
                 <w:lang w:val="en-IN" w:eastAsia="en-IN" w:bidi="ar-SA"/>
               </w:rPr>
             </w:pPr>
+            <w:r>
+              <w:rPr>
+                <w:rFonts w:ascii="Arial" w:eastAsia="Times New Roman" w:hAnsi="Arial" w:cs="Arial"/>
+                <w:b/>
+                <w:color w:val="000000"/>
+                <w:sz w:val="28"/>
+                <w:szCs w:val="28"/>
+                <w:lang w:val="en-IN" w:eastAsia="en-IN" w:bidi="ar-SA"/>
+              </w:rPr>
+              <w:t>472</w:t>
+            </w:r>
           </w:p>
         </w:tc>
       </w:tr>
@@ -17183,6 +17216,17 @@
                 <w:lang w:val="en-IN" w:eastAsia="en-IN" w:bidi="ar-SA"/>
               </w:rPr>
             </w:pPr>
+            <w:r>
+              <w:rPr>
+                <w:rFonts w:ascii="Arial" w:eastAsia="Times New Roman" w:hAnsi="Arial" w:cs="Arial"/>
+                <w:b/>
+                <w:color w:val="000000"/>
+                <w:sz w:val="28"/>
+                <w:szCs w:val="28"/>
+                <w:lang w:val="en-IN" w:eastAsia="en-IN" w:bidi="ar-SA"/>
+              </w:rPr>
+              <w:t>18</w:t>
+            </w:r>
           </w:p>
         </w:tc>
       </w:tr>
@@ -17623,6 +17667,17 @@
                 <w:lang w:val="en-IN" w:eastAsia="en-IN" w:bidi="ar-SA"/>
               </w:rPr>
             </w:pPr>
+            <w:r>
+              <w:rPr>
+                <w:rFonts w:ascii="Arial" w:eastAsia="Times New Roman" w:hAnsi="Arial" w:cs="Arial"/>
+                <w:b/>
+                <w:color w:val="000000"/>
+                <w:sz w:val="28"/>
+                <w:szCs w:val="28"/>
+                <w:lang w:val="en-IN" w:eastAsia="en-IN" w:bidi="ar-SA"/>
+              </w:rPr>
+              <w:t>4</w:t>
+            </w:r>
           </w:p>
         </w:tc>
       </w:tr>
@@ -17751,6 +17806,62 @@
                 <w:lang w:val="en-IN" w:eastAsia="en-IN" w:bidi="ar-SA"/>
               </w:rPr>
             </w:pPr>
+            <w:r>
+              <w:rPr>
+                <w:rFonts w:ascii="Arial" w:eastAsia="Times New Roman" w:hAnsi="Arial" w:cs="Arial"/>
+                <w:b/>
+                <w:color w:val="000000"/>
+                <w:sz w:val="28"/>
+                <w:szCs w:val="28"/>
+                <w:lang w:val="en-IN" w:eastAsia="en-IN" w:bidi="ar-SA"/>
+              </w:rPr>
+              <w:fldChar w:fldCharType="begin"/>
+            </w:r>
+            <w:r>
+              <w:rPr>
+                <w:rFonts w:ascii="Arial" w:eastAsia="Times New Roman" w:hAnsi="Arial" w:cs="Arial"/>
+                <w:b/>
+                <w:color w:val="000000"/>
+                <w:sz w:val="28"/>
+                <w:szCs w:val="28"/>
+                <w:lang w:val="en-IN" w:eastAsia="en-IN" w:bidi="ar-SA"/>
+              </w:rPr>
+              <w:instrText xml:space="preserve"> =SUM(ABOVE) </w:instrText>
+            </w:r>
+            <w:r>
+              <w:rPr>
+                <w:rFonts w:ascii="Arial" w:eastAsia="Times New Roman" w:hAnsi="Arial" w:cs="Arial"/>
+                <w:b/>
+                <w:color w:val="000000"/>
+                <w:sz w:val="28"/>
+                <w:szCs w:val="28"/>
+                <w:lang w:val="en-IN" w:eastAsia="en-IN" w:bidi="ar-SA"/>
+              </w:rPr>
+              <w:fldChar w:fldCharType="separate"/>
+            </w:r>
+            <w:r>
+              <w:rPr>
+                <w:rFonts w:ascii="Arial" w:eastAsia="Times New Roman" w:hAnsi="Arial" w:cs="Arial"/>
+                <w:b/>
+                <w:noProof/>
+                <w:color w:val="000000"/>
+                <w:sz w:val="28"/>
+                <w:szCs w:val="28"/>
+                <w:lang w:val="en-IN" w:eastAsia="en-IN" w:bidi="ar-SA"/>
+              </w:rPr>
+              <w:t>2477</w:t>
+            </w:r>
+            <w:r>
+              <w:rPr>
+                <w:rFonts w:ascii="Arial" w:eastAsia="Times New Roman" w:hAnsi="Arial" w:cs="Arial"/>
+                <w:b/>
+                <w:color w:val="000000"/>
+                <w:sz w:val="28"/>
+                <w:szCs w:val="28"/>
+                <w:lang w:val="en-IN" w:eastAsia="en-IN" w:bidi="ar-SA"/>
+              </w:rPr>
+              <w:fldChar w:fldCharType="end"/>
+            </w:r>
           </w:p>
         </w:tc>
       </w:tr>
@@ -18466,6 +18577,17 @@
                 <w:lang w:val="en-IN" w:eastAsia="en-IN" w:bidi="ar-SA"/>
               </w:rPr>
             </w:pPr>
+            <w:r>
+              <w:rPr>
+                <w:rFonts w:ascii="Arial" w:eastAsia="Times New Roman" w:hAnsi="Arial" w:cs="Arial"/>
+                <w:b/>
+                <w:color w:val="000000"/>
+                <w:sz w:val="28"/>
+                <w:szCs w:val="28"/>
+                <w:lang w:val="en-IN" w:eastAsia="en-IN" w:bidi="ar-SA"/>
+              </w:rPr>
+              <w:t>1821</w:t>
+            </w:r>
           </w:p>
         </w:tc>
       </w:tr>
@@ -18672,6 +18794,17 @@
                 <w:lang w:val="en-IN" w:eastAsia="en-IN" w:bidi="ar-SA"/>
               </w:rPr>
             </w:pPr>
+            <w:r>
+              <w:rPr>
+                <w:rFonts w:ascii="Arial" w:eastAsia="Times New Roman" w:hAnsi="Arial" w:cs="Arial"/>
+                <w:b/>
+                <w:color w:val="000000"/>
+                <w:sz w:val="28"/>
+                <w:szCs w:val="28"/>
+                <w:lang w:val="en-IN" w:eastAsia="en-IN" w:bidi="ar-SA"/>
+              </w:rPr>
+              <w:t>162</w:t>
+            </w:r>
           </w:p>
         </w:tc>
       </w:tr>
@@ -18845,6 +18978,17 @@
                 <w:lang w:val="en-IN" w:eastAsia="en-IN" w:bidi="ar-SA"/>
               </w:rPr>
             </w:pPr>
+            <w:r>
+              <w:rPr>
+                <w:rFonts w:ascii="Arial" w:eastAsia="Times New Roman" w:hAnsi="Arial" w:cs="Arial"/>
+                <w:b/>
+                <w:color w:val="000000"/>
+                <w:sz w:val="28"/>
+                <w:szCs w:val="28"/>
+                <w:lang w:val="en-IN" w:eastAsia="en-IN" w:bidi="ar-SA"/>
+              </w:rPr>
+              <w:t>472</w:t>
+            </w:r>
           </w:p>
         </w:tc>
       </w:tr>
@@ -19049,6 +19193,17 @@
                 <w:lang w:val="en-IN" w:eastAsia="en-IN" w:bidi="ar-SA"/>
               </w:rPr>
             </w:pPr>
+            <w:r>
+              <w:rPr>
+                <w:rFonts w:ascii="Arial" w:eastAsia="Times New Roman" w:hAnsi="Arial" w:cs="Arial"/>
+                <w:b/>
+                <w:color w:val="000000"/>
+                <w:sz w:val="28"/>
+                <w:szCs w:val="28"/>
+                <w:lang w:val="en-IN" w:eastAsia="en-IN" w:bidi="ar-SA"/>
+              </w:rPr>
+              <w:t>18</w:t>
+            </w:r>
           </w:p>
         </w:tc>
       </w:tr>
@@ -19256,6 +19411,17 @@
                 <w:lang w:val="en-IN" w:eastAsia="en-IN" w:bidi="ar-SA"/>
               </w:rPr>
             </w:pPr>
+            <w:r>
+              <w:rPr>
+                <w:rFonts w:ascii="Arial" w:eastAsia="Times New Roman" w:hAnsi="Arial" w:cs="Arial"/>
+                <w:b/>
+                <w:color w:val="000000"/>
+                <w:sz w:val="28"/>
+                <w:szCs w:val="28"/>
+                <w:lang w:val="en-IN" w:eastAsia="en-IN" w:bidi="ar-SA"/>
+              </w:rPr>
+              <w:t>4</w:t>
+            </w:r>
           </w:p>
         </w:tc>
       </w:tr>
@@ -19385,6 +19551,62 @@
                 <w:lang w:val="en-IN" w:eastAsia="en-IN" w:bidi="ar-SA"/>
               </w:rPr>
             </w:pPr>
+            <w:r>
+              <w:rPr>
+                <w:rFonts w:ascii="Arial" w:eastAsia="Times New Roman" w:hAnsi="Arial" w:cs="Arial"/>
+                <w:b/>
+                <w:color w:val="000000"/>
+                <w:sz w:val="28"/>
+                <w:szCs w:val="28"/>
+                <w:lang w:val="en-IN" w:eastAsia="en-IN" w:bidi="ar-SA"/>
+              </w:rPr>
+              <w:fldChar w:fldCharType="begin"/>
+            </w:r>
+            <w:r>
+              <w:rPr>
+                <w:rFonts w:ascii="Arial" w:eastAsia="Times New Roman" w:hAnsi="Arial" w:cs="Arial"/>
+                <w:b/>
+                <w:color w:val="000000"/>
+                <w:sz w:val="28"/>
+                <w:szCs w:val="28"/>
+                <w:lang w:val="en-IN" w:eastAsia="en-IN" w:bidi="ar-SA"/>
+              </w:rPr>
+              <w:instrText xml:space="preserve"> =SUM(ABOVE) </w:instrText>
+            </w:r>
+            <w:r>
+              <w:rPr>
+                <w:rFonts w:ascii="Arial" w:eastAsia="Times New Roman" w:hAnsi="Arial" w:cs="Arial"/>
+                <w:b/>
+                <w:color w:val="000000"/>
+                <w:sz w:val="28"/>
+                <w:szCs w:val="28"/>
+                <w:lang w:val="en-IN" w:eastAsia="en-IN" w:bidi="ar-SA"/>
+              </w:rPr>
+              <w:fldChar w:fldCharType="separate"/>
+            </w:r>
+            <w:r>
+              <w:rPr>
+                <w:rFonts w:ascii="Arial" w:eastAsia="Times New Roman" w:hAnsi="Arial" w:cs="Arial"/>
+                <w:b/>
+                <w:noProof/>
+                <w:color w:val="000000"/>
+                <w:sz w:val="28"/>
+                <w:szCs w:val="28"/>
+                <w:lang w:val="en-IN" w:eastAsia="en-IN" w:bidi="ar-SA"/>
+              </w:rPr>
+              <w:t>2477</w:t>
+            </w:r>
+            <w:r>
+              <w:rPr>
+                <w:rFonts w:ascii="Arial" w:eastAsia="Times New Roman" w:hAnsi="Arial" w:cs="Arial"/>
+                <w:b/>
+                <w:color w:val="000000"/>
+                <w:sz w:val="28"/>
+                <w:szCs w:val="28"/>
+                <w:lang w:val="en-IN" w:eastAsia="en-IN" w:bidi="ar-SA"/>
+              </w:rPr>
+              <w:fldChar w:fldCharType="end"/>
+            </w:r>
           </w:p>
         </w:tc>
       </w:tr>
@@ -20218,6 +20440,16 @@
                 <w:lang w:val="en-IN" w:eastAsia="en-IN" w:bidi="ar-SA"/>
               </w:rPr>
             </w:pPr>
+            <w:r>
+              <w:rPr>
+                <w:rFonts w:ascii="Arial" w:eastAsia="Times New Roman" w:hAnsi="Arial" w:cs="Arial"/>
+                <w:b/>
+                <w:color w:val="000000"/>
+                <w:szCs w:val="28"/>
+                <w:lang w:val="en-IN" w:eastAsia="en-IN" w:bidi="ar-SA"/>
+              </w:rPr>
+              <w:t>1821</w:t>
+            </w:r>
           </w:p>
         </w:tc>
       </w:tr>
@@ -20551,6 +20783,17 @@
                 <w:lang w:val="en-IN" w:eastAsia="en-IN" w:bidi="ar-SA"/>
               </w:rPr>
             </w:pPr>
+            <w:r>
+              <w:rPr>
+                <w:rFonts w:ascii="Arial" w:eastAsia="Times New Roman" w:hAnsi="Arial" w:cs="Arial"/>
+                <w:b/>
+                <w:color w:val="000000"/>
+                <w:sz w:val="24"/>
+                <w:szCs w:val="28"/>
+                <w:lang w:val="en-IN" w:eastAsia="en-IN" w:bidi="ar-SA"/>
+              </w:rPr>
+              <w:t>162</w:t>
+            </w:r>
           </w:p>
         </w:tc>
       </w:tr>
@@ -20975,6 +21218,17 @@
                 <w:lang w:val="en-IN" w:eastAsia="en-IN" w:bidi="ar-SA"/>
               </w:rPr>
             </w:pPr>
+            <w:r>
+              <w:rPr>
+                <w:rFonts w:ascii="Arial" w:eastAsia="Times New Roman" w:hAnsi="Arial" w:cs="Arial"/>
+                <w:b/>
+                <w:color w:val="000000"/>
+                <w:sz w:val="24"/>
+                <w:szCs w:val="28"/>
+                <w:lang w:val="en-IN" w:eastAsia="en-IN" w:bidi="ar-SA"/>
+              </w:rPr>
+              <w:t>472</w:t>
+            </w:r>
           </w:p>
         </w:tc>
       </w:tr>
@@ -21348,6 +21602,17 @@
                 <w:lang w:val="en-IN" w:eastAsia="en-IN" w:bidi="ar-SA"/>
               </w:rPr>
             </w:pPr>
+            <w:r>
+              <w:rPr>
+                <w:rFonts w:ascii="Arial" w:eastAsia="Times New Roman" w:hAnsi="Arial" w:cs="Arial"/>
+                <w:b/>
+                <w:color w:val="000000"/>
+                <w:sz w:val="28"/>
+                <w:szCs w:val="28"/>
+                <w:lang w:val="en-IN" w:eastAsia="en-IN" w:bidi="ar-SA"/>
+              </w:rPr>
+              <w:t>18</w:t>
+            </w:r>
           </w:p>
         </w:tc>
       </w:tr>
@@ -21861,6 +22126,17 @@
                 <w:lang w:val="en-IN" w:eastAsia="en-IN" w:bidi="ar-SA"/>
               </w:rPr>
             </w:pPr>
+            <w:r>
+              <w:rPr>
+                <w:rFonts w:ascii="Arial" w:eastAsia="Times New Roman" w:hAnsi="Arial" w:cs="Arial"/>
+                <w:b/>
+                <w:color w:val="000000"/>
+                <w:sz w:val="24"/>
+                <w:szCs w:val="28"/>
+                <w:lang w:val="en-IN" w:eastAsia="en-IN" w:bidi="ar-SA"/>
+              </w:rPr>
+              <w:t>4</w:t>
+            </w:r>
           </w:p>
         </w:tc>
       </w:tr>
@@ -21990,6 +22266,62 @@
                 <w:lang w:val="en-IN" w:eastAsia="en-IN" w:bidi="ar-SA"/>
               </w:rPr>
             </w:pPr>
+            <w:r>
+              <w:rPr>
+                <w:rFonts w:ascii="Arial" w:eastAsia="Times New Roman" w:hAnsi="Arial" w:cs="Arial"/>
+                <w:b/>
+                <w:color w:val="000000"/>
+                <w:sz w:val="28"/>
+                <w:szCs w:val="28"/>
+                <w:lang w:val="en-IN" w:eastAsia="en-IN" w:bidi="ar-SA"/>
+              </w:rPr>
+              <w:fldChar w:fldCharType="begin"/>
+            </w:r>
+            <w:r>
+              <w:rPr>
+                <w:rFonts w:ascii="Arial" w:eastAsia="Times New Roman" w:hAnsi="Arial" w:cs="Arial"/>
+                <w:b/>
+                <w:color w:val="000000"/>
+                <w:sz w:val="28"/>
+                <w:szCs w:val="28"/>
+                <w:lang w:val="en-IN" w:eastAsia="en-IN" w:bidi="ar-SA"/>
+              </w:rPr>
+              <w:instrText xml:space="preserve"> =SUM(ABOVE) </w:instrText>
+            </w:r>
+            <w:r>
+              <w:rPr>
+                <w:rFonts w:ascii="Arial" w:eastAsia="Times New Roman" w:hAnsi="Arial" w:cs="Arial"/>
+                <w:b/>
+                <w:color w:val="000000"/>
+                <w:sz w:val="28"/>
+                <w:szCs w:val="28"/>
+                <w:lang w:val="en-IN" w:eastAsia="en-IN" w:bidi="ar-SA"/>
+              </w:rPr>
+              <w:fldChar w:fldCharType="separate"/>
+            </w:r>
+            <w:r>
+              <w:rPr>
+                <w:rFonts w:ascii="Arial" w:eastAsia="Times New Roman" w:hAnsi="Arial" w:cs="Arial"/>
+                <w:b/>
+                <w:noProof/>
+                <w:color w:val="000000"/>
+                <w:sz w:val="28"/>
+                <w:szCs w:val="28"/>
+                <w:lang w:val="en-IN" w:eastAsia="en-IN" w:bidi="ar-SA"/>
+              </w:rPr>
+              <w:t>2477</w:t>
+            </w:r>
+            <w:r>
+              <w:rPr>
+                <w:rFonts w:ascii="Arial" w:eastAsia="Times New Roman" w:hAnsi="Arial" w:cs="Arial"/>
+                <w:b/>
+                <w:color w:val="000000"/>
+                <w:sz w:val="28"/>
+                <w:szCs w:val="28"/>
+                <w:lang w:val="en-IN" w:eastAsia="en-IN" w:bidi="ar-SA"/>
+              </w:rPr>
+              <w:fldChar w:fldCharType="end"/>
+            </w:r>
           </w:p>
         </w:tc>
       </w:tr>

</xml_diff>

<commit_message>
nmv 16 06 2022
</commit_message>
<xml_diff>
--- a/TS Jatai Ghanam Project/Summary breakup 5.1 to 5.7.docx
+++ b/TS Jatai Ghanam Project/Summary breakup 5.1 to 5.7.docx
@@ -1,6 +1,6 @@
 
 <file path=word/document.xml><?xml version="1.0" encoding="utf-8"?>
-<w:document xmlns:wpc="http://schemas.microsoft.com/office/word/2010/wordprocessingCanvas" xmlns:cx="http://schemas.microsoft.com/office/drawing/2014/chartex" xmlns:cx1="http://schemas.microsoft.com/office/drawing/2015/9/8/chartex" xmlns:cx2="http://schemas.microsoft.com/office/drawing/2015/10/21/chartex" xmlns:cx3="http://schemas.microsoft.com/office/drawing/2016/5/9/chartex" xmlns:cx4="http://schemas.microsoft.com/office/drawing/2016/5/10/chartex" xmlns:cx5="http://schemas.microsoft.com/office/drawing/2016/5/11/chartex" xmlns:cx6="http://schemas.microsoft.com/office/drawing/2016/5/12/chartex" xmlns:cx7="http://schemas.microsoft.com/office/drawing/2016/5/13/chartex" xmlns:cx8="http://schemas.microsoft.com/office/drawing/2016/5/14/chartex" xmlns:mc="http://schemas.openxmlformats.org/markup-compatibility/2006" xmlns:aink="http://schemas.microsoft.com/office/drawing/2016/ink" xmlns:am3d="http://schemas.microsoft.com/office/drawing/2017/model3d" xmlns:o="urn:schemas-microsoft-com:office:office" xmlns:oel="http://schemas.microsoft.com/office/2019/extlst" xmlns:r="http://schemas.openxmlformats.org/officeDocument/2006/relationships" xmlns:m="http://schemas.openxmlformats.org/officeDocument/2006/math" xmlns:v="urn:schemas-microsoft-com:vml" xmlns:wp14="http://schemas.microsoft.com/office/word/2010/wordprocessingDrawing" xmlns:wp="http://schemas.openxmlformats.org/drawingml/2006/wordprocessingDrawing" xmlns:w10="urn:schemas-microsoft-com:office:word" xmlns:w="http://schemas.openxmlformats.org/wordprocessingml/2006/main" xmlns:w14="http://schemas.microsoft.com/office/word/2010/wordml" xmlns:w15="http://schemas.microsoft.com/office/word/2012/wordml" xmlns:w16cex="http://schemas.microsoft.com/office/word/2018/wordml/cex" xmlns:w16cid="http://schemas.microsoft.com/office/word/2016/wordml/cid" xmlns:w16="http://schemas.microsoft.com/office/word/2018/wordml" xmlns:w16du="http://schemas.microsoft.com/office/word/2023/wordml/word16du" xmlns:w16sdtdh="http://schemas.microsoft.com/office/word/2020/wordml/sdtdatahash" xmlns:w16se="http://schemas.microsoft.com/office/word/2015/wordml/symex" xmlns:wpg="http://schemas.microsoft.com/office/word/2010/wordprocessingGroup" xmlns:wpi="http://schemas.microsoft.com/office/word/2010/wordprocessingInk" xmlns:wne="http://schemas.microsoft.com/office/word/2006/wordml" xmlns:wps="http://schemas.microsoft.com/office/word/2010/wordprocessingShape" mc:Ignorable="w14 w15 w16se w16cid w16 w16cex w16sdtdh wp14">
+<w:document xmlns:wpc="http://schemas.microsoft.com/office/word/2010/wordprocessingCanvas" xmlns:cx="http://schemas.microsoft.com/office/drawing/2014/chartex" xmlns:cx1="http://schemas.microsoft.com/office/drawing/2015/9/8/chartex" xmlns:cx2="http://schemas.microsoft.com/office/drawing/2015/10/21/chartex" xmlns:cx3="http://schemas.microsoft.com/office/drawing/2016/5/9/chartex" xmlns:cx4="http://schemas.microsoft.com/office/drawing/2016/5/10/chartex" xmlns:cx5="http://schemas.microsoft.com/office/drawing/2016/5/11/chartex" xmlns:cx6="http://schemas.microsoft.com/office/drawing/2016/5/12/chartex" xmlns:cx7="http://schemas.microsoft.com/office/drawing/2016/5/13/chartex" xmlns:cx8="http://schemas.microsoft.com/office/drawing/2016/5/14/chartex" xmlns:mc="http://schemas.openxmlformats.org/markup-compatibility/2006" xmlns:aink="http://schemas.microsoft.com/office/drawing/2016/ink" xmlns:am3d="http://schemas.microsoft.com/office/drawing/2017/model3d" xmlns:o="urn:schemas-microsoft-com:office:office" xmlns:oel="http://schemas.microsoft.com/office/2019/extlst" xmlns:r="http://schemas.openxmlformats.org/officeDocument/2006/relationships" xmlns:m="http://schemas.openxmlformats.org/officeDocument/2006/math" xmlns:v="urn:schemas-microsoft-com:vml" xmlns:wp14="http://schemas.microsoft.com/office/word/2010/wordprocessingDrawing" xmlns:wp="http://schemas.openxmlformats.org/drawingml/2006/wordprocessingDrawing" xmlns:w10="urn:schemas-microsoft-com:office:word" xmlns:w="http://schemas.openxmlformats.org/wordprocessingml/2006/main" xmlns:w14="http://schemas.microsoft.com/office/word/2010/wordml" xmlns:w15="http://schemas.microsoft.com/office/word/2012/wordml" xmlns:w16cex="http://schemas.microsoft.com/office/word/2018/wordml/cex" xmlns:w16cid="http://schemas.microsoft.com/office/word/2016/wordml/cid" xmlns:w16="http://schemas.microsoft.com/office/word/2018/wordml" xmlns:w16sdtdh="http://schemas.microsoft.com/office/word/2020/wordml/sdtdatahash" xmlns:w16se="http://schemas.microsoft.com/office/word/2015/wordml/symex" xmlns:wpg="http://schemas.microsoft.com/office/word/2010/wordprocessingGroup" xmlns:wpi="http://schemas.microsoft.com/office/word/2010/wordprocessingInk" xmlns:wne="http://schemas.microsoft.com/office/word/2006/wordml" xmlns:wps="http://schemas.microsoft.com/office/word/2010/wordprocessingShape" mc:Ignorable="w14 w15 w16se w16cid w16 w16cex w16sdtdh wp14">
   <w:body>
     <w:p>
       <w:pPr>
@@ -23238,6 +23238,17 @@
                 <w:lang w:val="en-IN" w:eastAsia="en-IN" w:bidi="ar-SA"/>
               </w:rPr>
             </w:pPr>
+            <w:r>
+              <w:rPr>
+                <w:rFonts w:ascii="Arial" w:eastAsia="Times New Roman" w:hAnsi="Arial" w:cs="Arial"/>
+                <w:b/>
+                <w:color w:val="000000"/>
+                <w:sz w:val="28"/>
+                <w:szCs w:val="28"/>
+                <w:lang w:val="en-IN" w:eastAsia="en-IN" w:bidi="ar-SA"/>
+              </w:rPr>
+              <w:t>2243</w:t>
+            </w:r>
           </w:p>
         </w:tc>
       </w:tr>
@@ -23702,6 +23713,17 @@
                 <w:lang w:val="en-IN" w:eastAsia="en-IN" w:bidi="ar-SA"/>
               </w:rPr>
             </w:pPr>
+            <w:r>
+              <w:rPr>
+                <w:rFonts w:ascii="Arial" w:eastAsia="Times New Roman" w:hAnsi="Arial" w:cs="Arial"/>
+                <w:b/>
+                <w:color w:val="000000"/>
+                <w:sz w:val="28"/>
+                <w:szCs w:val="28"/>
+                <w:lang w:val="en-IN" w:eastAsia="en-IN" w:bidi="ar-SA"/>
+              </w:rPr>
+              <w:t>178</w:t>
+            </w:r>
           </w:p>
         </w:tc>
       </w:tr>
@@ -24118,6 +24140,17 @@
                 <w:lang w:val="en-IN" w:eastAsia="en-IN" w:bidi="ar-SA"/>
               </w:rPr>
             </w:pPr>
+            <w:r>
+              <w:rPr>
+                <w:rFonts w:ascii="Arial" w:eastAsia="Times New Roman" w:hAnsi="Arial" w:cs="Arial"/>
+                <w:b/>
+                <w:color w:val="000000"/>
+                <w:sz w:val="28"/>
+                <w:szCs w:val="28"/>
+                <w:lang w:val="en-IN" w:eastAsia="en-IN" w:bidi="ar-SA"/>
+              </w:rPr>
+              <w:t>457</w:t>
+            </w:r>
           </w:p>
         </w:tc>
       </w:tr>
@@ -24654,6 +24687,17 @@
                 <w:lang w:val="en-IN" w:eastAsia="en-IN" w:bidi="ar-SA"/>
               </w:rPr>
             </w:pPr>
+            <w:r>
+              <w:rPr>
+                <w:rFonts w:ascii="Arial" w:eastAsia="Times New Roman" w:hAnsi="Arial" w:cs="Arial"/>
+                <w:b/>
+                <w:color w:val="000000"/>
+                <w:sz w:val="28"/>
+                <w:szCs w:val="28"/>
+                <w:lang w:val="en-IN" w:eastAsia="en-IN" w:bidi="ar-SA"/>
+              </w:rPr>
+              <w:t>24</w:t>
+            </w:r>
           </w:p>
         </w:tc>
       </w:tr>
@@ -25094,6 +25138,17 @@
                 <w:lang w:val="en-IN" w:eastAsia="en-IN" w:bidi="ar-SA"/>
               </w:rPr>
             </w:pPr>
+            <w:r>
+              <w:rPr>
+                <w:rFonts w:ascii="Arial" w:eastAsia="Times New Roman" w:hAnsi="Arial" w:cs="Arial"/>
+                <w:b/>
+                <w:color w:val="000000"/>
+                <w:sz w:val="28"/>
+                <w:szCs w:val="28"/>
+                <w:lang w:val="en-IN" w:eastAsia="en-IN" w:bidi="ar-SA"/>
+              </w:rPr>
+              <w:t>4</w:t>
+            </w:r>
           </w:p>
         </w:tc>
       </w:tr>
@@ -25222,6 +25277,62 @@
                 <w:lang w:val="en-IN" w:eastAsia="en-IN" w:bidi="ar-SA"/>
               </w:rPr>
             </w:pPr>
+            <w:r>
+              <w:rPr>
+                <w:rFonts w:ascii="Arial" w:eastAsia="Times New Roman" w:hAnsi="Arial" w:cs="Arial"/>
+                <w:b/>
+                <w:color w:val="000000"/>
+                <w:sz w:val="28"/>
+                <w:szCs w:val="28"/>
+                <w:lang w:val="en-IN" w:eastAsia="en-IN" w:bidi="ar-SA"/>
+              </w:rPr>
+              <w:fldChar w:fldCharType="begin"/>
+            </w:r>
+            <w:r>
+              <w:rPr>
+                <w:rFonts w:ascii="Arial" w:eastAsia="Times New Roman" w:hAnsi="Arial" w:cs="Arial"/>
+                <w:b/>
+                <w:color w:val="000000"/>
+                <w:sz w:val="28"/>
+                <w:szCs w:val="28"/>
+                <w:lang w:val="en-IN" w:eastAsia="en-IN" w:bidi="ar-SA"/>
+              </w:rPr>
+              <w:instrText xml:space="preserve"> =SUM(ABOVE) </w:instrText>
+            </w:r>
+            <w:r>
+              <w:rPr>
+                <w:rFonts w:ascii="Arial" w:eastAsia="Times New Roman" w:hAnsi="Arial" w:cs="Arial"/>
+                <w:b/>
+                <w:color w:val="000000"/>
+                <w:sz w:val="28"/>
+                <w:szCs w:val="28"/>
+                <w:lang w:val="en-IN" w:eastAsia="en-IN" w:bidi="ar-SA"/>
+              </w:rPr>
+              <w:fldChar w:fldCharType="separate"/>
+            </w:r>
+            <w:r>
+              <w:rPr>
+                <w:rFonts w:ascii="Arial" w:eastAsia="Times New Roman" w:hAnsi="Arial" w:cs="Arial"/>
+                <w:b/>
+                <w:noProof/>
+                <w:color w:val="000000"/>
+                <w:sz w:val="28"/>
+                <w:szCs w:val="28"/>
+                <w:lang w:val="en-IN" w:eastAsia="en-IN" w:bidi="ar-SA"/>
+              </w:rPr>
+              <w:t>2906</w:t>
+            </w:r>
+            <w:r>
+              <w:rPr>
+                <w:rFonts w:ascii="Arial" w:eastAsia="Times New Roman" w:hAnsi="Arial" w:cs="Arial"/>
+                <w:b/>
+                <w:color w:val="000000"/>
+                <w:sz w:val="28"/>
+                <w:szCs w:val="28"/>
+                <w:lang w:val="en-IN" w:eastAsia="en-IN" w:bidi="ar-SA"/>
+              </w:rPr>
+              <w:fldChar w:fldCharType="end"/>
+            </w:r>
           </w:p>
         </w:tc>
       </w:tr>
@@ -25937,6 +26048,17 @@
                 <w:lang w:val="en-IN" w:eastAsia="en-IN" w:bidi="ar-SA"/>
               </w:rPr>
             </w:pPr>
+            <w:r>
+              <w:rPr>
+                <w:rFonts w:ascii="Arial" w:eastAsia="Times New Roman" w:hAnsi="Arial" w:cs="Arial"/>
+                <w:b/>
+                <w:color w:val="000000"/>
+                <w:sz w:val="28"/>
+                <w:szCs w:val="28"/>
+                <w:lang w:val="en-IN" w:eastAsia="en-IN" w:bidi="ar-SA"/>
+              </w:rPr>
+              <w:t>2243</w:t>
+            </w:r>
           </w:p>
         </w:tc>
       </w:tr>
@@ -26143,6 +26265,17 @@
                 <w:lang w:val="en-IN" w:eastAsia="en-IN" w:bidi="ar-SA"/>
               </w:rPr>
             </w:pPr>
+            <w:r>
+              <w:rPr>
+                <w:rFonts w:ascii="Arial" w:eastAsia="Times New Roman" w:hAnsi="Arial" w:cs="Arial"/>
+                <w:b/>
+                <w:color w:val="000000"/>
+                <w:sz w:val="28"/>
+                <w:szCs w:val="28"/>
+                <w:lang w:val="en-IN" w:eastAsia="en-IN" w:bidi="ar-SA"/>
+              </w:rPr>
+              <w:t>178</w:t>
+            </w:r>
           </w:p>
         </w:tc>
       </w:tr>
@@ -26316,6 +26449,17 @@
                 <w:lang w:val="en-IN" w:eastAsia="en-IN" w:bidi="ar-SA"/>
               </w:rPr>
             </w:pPr>
+            <w:r>
+              <w:rPr>
+                <w:rFonts w:ascii="Arial" w:eastAsia="Times New Roman" w:hAnsi="Arial" w:cs="Arial"/>
+                <w:b/>
+                <w:color w:val="000000"/>
+                <w:sz w:val="28"/>
+                <w:szCs w:val="28"/>
+                <w:lang w:val="en-IN" w:eastAsia="en-IN" w:bidi="ar-SA"/>
+              </w:rPr>
+              <w:t>457</w:t>
+            </w:r>
           </w:p>
         </w:tc>
       </w:tr>
@@ -26520,6 +26664,17 @@
                 <w:lang w:val="en-IN" w:eastAsia="en-IN" w:bidi="ar-SA"/>
               </w:rPr>
             </w:pPr>
+            <w:r>
+              <w:rPr>
+                <w:rFonts w:ascii="Arial" w:eastAsia="Times New Roman" w:hAnsi="Arial" w:cs="Arial"/>
+                <w:b/>
+                <w:color w:val="000000"/>
+                <w:sz w:val="28"/>
+                <w:szCs w:val="28"/>
+                <w:lang w:val="en-IN" w:eastAsia="en-IN" w:bidi="ar-SA"/>
+              </w:rPr>
+              <w:t>24</w:t>
+            </w:r>
           </w:p>
         </w:tc>
       </w:tr>
@@ -26727,6 +26882,17 @@
                 <w:lang w:val="en-IN" w:eastAsia="en-IN" w:bidi="ar-SA"/>
               </w:rPr>
             </w:pPr>
+            <w:r>
+              <w:rPr>
+                <w:rFonts w:ascii="Arial" w:eastAsia="Times New Roman" w:hAnsi="Arial" w:cs="Arial"/>
+                <w:b/>
+                <w:color w:val="000000"/>
+                <w:sz w:val="28"/>
+                <w:szCs w:val="28"/>
+                <w:lang w:val="en-IN" w:eastAsia="en-IN" w:bidi="ar-SA"/>
+              </w:rPr>
+              <w:t>4</w:t>
+            </w:r>
           </w:p>
         </w:tc>
       </w:tr>
@@ -26856,6 +27022,62 @@
                 <w:lang w:val="en-IN" w:eastAsia="en-IN" w:bidi="ar-SA"/>
               </w:rPr>
             </w:pPr>
+            <w:r>
+              <w:rPr>
+                <w:rFonts w:ascii="Arial" w:eastAsia="Times New Roman" w:hAnsi="Arial" w:cs="Arial"/>
+                <w:b/>
+                <w:color w:val="000000"/>
+                <w:sz w:val="28"/>
+                <w:szCs w:val="28"/>
+                <w:lang w:val="en-IN" w:eastAsia="en-IN" w:bidi="ar-SA"/>
+              </w:rPr>
+              <w:fldChar w:fldCharType="begin"/>
+            </w:r>
+            <w:r>
+              <w:rPr>
+                <w:rFonts w:ascii="Arial" w:eastAsia="Times New Roman" w:hAnsi="Arial" w:cs="Arial"/>
+                <w:b/>
+                <w:color w:val="000000"/>
+                <w:sz w:val="28"/>
+                <w:szCs w:val="28"/>
+                <w:lang w:val="en-IN" w:eastAsia="en-IN" w:bidi="ar-SA"/>
+              </w:rPr>
+              <w:instrText xml:space="preserve"> =SUM(ABOVE) </w:instrText>
+            </w:r>
+            <w:r>
+              <w:rPr>
+                <w:rFonts w:ascii="Arial" w:eastAsia="Times New Roman" w:hAnsi="Arial" w:cs="Arial"/>
+                <w:b/>
+                <w:color w:val="000000"/>
+                <w:sz w:val="28"/>
+                <w:szCs w:val="28"/>
+                <w:lang w:val="en-IN" w:eastAsia="en-IN" w:bidi="ar-SA"/>
+              </w:rPr>
+              <w:fldChar w:fldCharType="separate"/>
+            </w:r>
+            <w:r>
+              <w:rPr>
+                <w:rFonts w:ascii="Arial" w:eastAsia="Times New Roman" w:hAnsi="Arial" w:cs="Arial"/>
+                <w:b/>
+                <w:noProof/>
+                <w:color w:val="000000"/>
+                <w:sz w:val="28"/>
+                <w:szCs w:val="28"/>
+                <w:lang w:val="en-IN" w:eastAsia="en-IN" w:bidi="ar-SA"/>
+              </w:rPr>
+              <w:t>2906</w:t>
+            </w:r>
+            <w:r>
+              <w:rPr>
+                <w:rFonts w:ascii="Arial" w:eastAsia="Times New Roman" w:hAnsi="Arial" w:cs="Arial"/>
+                <w:b/>
+                <w:color w:val="000000"/>
+                <w:sz w:val="28"/>
+                <w:szCs w:val="28"/>
+                <w:lang w:val="en-IN" w:eastAsia="en-IN" w:bidi="ar-SA"/>
+              </w:rPr>
+              <w:fldChar w:fldCharType="end"/>
+            </w:r>
           </w:p>
         </w:tc>
       </w:tr>
@@ -27689,6 +27911,16 @@
                 <w:lang w:val="en-IN" w:eastAsia="en-IN" w:bidi="ar-SA"/>
               </w:rPr>
             </w:pPr>
+            <w:r>
+              <w:rPr>
+                <w:rFonts w:ascii="Arial" w:eastAsia="Times New Roman" w:hAnsi="Arial" w:cs="Arial"/>
+                <w:b/>
+                <w:color w:val="000000"/>
+                <w:szCs w:val="28"/>
+                <w:lang w:val="en-IN" w:eastAsia="en-IN" w:bidi="ar-SA"/>
+              </w:rPr>
+              <w:t>2243</w:t>
+            </w:r>
           </w:p>
         </w:tc>
       </w:tr>
@@ -28022,6 +28254,17 @@
                 <w:lang w:val="en-IN" w:eastAsia="en-IN" w:bidi="ar-SA"/>
               </w:rPr>
             </w:pPr>
+            <w:r>
+              <w:rPr>
+                <w:rFonts w:ascii="Arial" w:eastAsia="Times New Roman" w:hAnsi="Arial" w:cs="Arial"/>
+                <w:b/>
+                <w:color w:val="000000"/>
+                <w:sz w:val="24"/>
+                <w:szCs w:val="28"/>
+                <w:lang w:val="en-IN" w:eastAsia="en-IN" w:bidi="ar-SA"/>
+              </w:rPr>
+              <w:t>178</w:t>
+            </w:r>
           </w:p>
         </w:tc>
       </w:tr>
@@ -28446,6 +28689,17 @@
                 <w:lang w:val="en-IN" w:eastAsia="en-IN" w:bidi="ar-SA"/>
               </w:rPr>
             </w:pPr>
+            <w:r>
+              <w:rPr>
+                <w:rFonts w:ascii="Arial" w:eastAsia="Times New Roman" w:hAnsi="Arial" w:cs="Arial"/>
+                <w:b/>
+                <w:color w:val="000000"/>
+                <w:sz w:val="24"/>
+                <w:szCs w:val="28"/>
+                <w:lang w:val="en-IN" w:eastAsia="en-IN" w:bidi="ar-SA"/>
+              </w:rPr>
+              <w:t>457</w:t>
+            </w:r>
           </w:p>
         </w:tc>
       </w:tr>
@@ -28819,6 +29073,17 @@
                 <w:lang w:val="en-IN" w:eastAsia="en-IN" w:bidi="ar-SA"/>
               </w:rPr>
             </w:pPr>
+            <w:r>
+              <w:rPr>
+                <w:rFonts w:ascii="Arial" w:eastAsia="Times New Roman" w:hAnsi="Arial" w:cs="Arial"/>
+                <w:b/>
+                <w:color w:val="000000"/>
+                <w:sz w:val="28"/>
+                <w:szCs w:val="28"/>
+                <w:lang w:val="en-IN" w:eastAsia="en-IN" w:bidi="ar-SA"/>
+              </w:rPr>
+              <w:t>24</w:t>
+            </w:r>
           </w:p>
         </w:tc>
       </w:tr>
@@ -29332,6 +29597,17 @@
                 <w:lang w:val="en-IN" w:eastAsia="en-IN" w:bidi="ar-SA"/>
               </w:rPr>
             </w:pPr>
+            <w:r>
+              <w:rPr>
+                <w:rFonts w:ascii="Arial" w:eastAsia="Times New Roman" w:hAnsi="Arial" w:cs="Arial"/>
+                <w:b/>
+                <w:color w:val="000000"/>
+                <w:sz w:val="24"/>
+                <w:szCs w:val="28"/>
+                <w:lang w:val="en-IN" w:eastAsia="en-IN" w:bidi="ar-SA"/>
+              </w:rPr>
+              <w:t>4</w:t>
+            </w:r>
           </w:p>
         </w:tc>
       </w:tr>
@@ -29461,6 +29737,62 @@
                 <w:lang w:val="en-IN" w:eastAsia="en-IN" w:bidi="ar-SA"/>
               </w:rPr>
             </w:pPr>
+            <w:r>
+              <w:rPr>
+                <w:rFonts w:ascii="Arial" w:eastAsia="Times New Roman" w:hAnsi="Arial" w:cs="Arial"/>
+                <w:b/>
+                <w:color w:val="000000"/>
+                <w:sz w:val="28"/>
+                <w:szCs w:val="28"/>
+                <w:lang w:val="en-IN" w:eastAsia="en-IN" w:bidi="ar-SA"/>
+              </w:rPr>
+              <w:fldChar w:fldCharType="begin"/>
+            </w:r>
+            <w:r>
+              <w:rPr>
+                <w:rFonts w:ascii="Arial" w:eastAsia="Times New Roman" w:hAnsi="Arial" w:cs="Arial"/>
+                <w:b/>
+                <w:color w:val="000000"/>
+                <w:sz w:val="28"/>
+                <w:szCs w:val="28"/>
+                <w:lang w:val="en-IN" w:eastAsia="en-IN" w:bidi="ar-SA"/>
+              </w:rPr>
+              <w:instrText xml:space="preserve"> =SUM(ABOVE) </w:instrText>
+            </w:r>
+            <w:r>
+              <w:rPr>
+                <w:rFonts w:ascii="Arial" w:eastAsia="Times New Roman" w:hAnsi="Arial" w:cs="Arial"/>
+                <w:b/>
+                <w:color w:val="000000"/>
+                <w:sz w:val="28"/>
+                <w:szCs w:val="28"/>
+                <w:lang w:val="en-IN" w:eastAsia="en-IN" w:bidi="ar-SA"/>
+              </w:rPr>
+              <w:fldChar w:fldCharType="separate"/>
+            </w:r>
+            <w:r>
+              <w:rPr>
+                <w:rFonts w:ascii="Arial" w:eastAsia="Times New Roman" w:hAnsi="Arial" w:cs="Arial"/>
+                <w:b/>
+                <w:noProof/>
+                <w:color w:val="000000"/>
+                <w:sz w:val="28"/>
+                <w:szCs w:val="28"/>
+                <w:lang w:val="en-IN" w:eastAsia="en-IN" w:bidi="ar-SA"/>
+              </w:rPr>
+              <w:t>2906</w:t>
+            </w:r>
+            <w:r>
+              <w:rPr>
+                <w:rFonts w:ascii="Arial" w:eastAsia="Times New Roman" w:hAnsi="Arial" w:cs="Arial"/>
+                <w:b/>
+                <w:color w:val="000000"/>
+                <w:sz w:val="28"/>
+                <w:szCs w:val="28"/>
+                <w:lang w:val="en-IN" w:eastAsia="en-IN" w:bidi="ar-SA"/>
+              </w:rPr>
+              <w:fldChar w:fldCharType="end"/>
+            </w:r>
           </w:p>
         </w:tc>
       </w:tr>
@@ -51248,7 +51580,7 @@
 </file>
 
 <file path=word/numbering.xml><?xml version="1.0" encoding="utf-8"?>
-<w:numbering xmlns:wpc="http://schemas.microsoft.com/office/word/2010/wordprocessingCanvas" xmlns:cx="http://schemas.microsoft.com/office/drawing/2014/chartex" xmlns:cx1="http://schemas.microsoft.com/office/drawing/2015/9/8/chartex" xmlns:cx2="http://schemas.microsoft.com/office/drawing/2015/10/21/chartex" xmlns:cx3="http://schemas.microsoft.com/office/drawing/2016/5/9/chartex" xmlns:cx4="http://schemas.microsoft.com/office/drawing/2016/5/10/chartex" xmlns:cx5="http://schemas.microsoft.com/office/drawing/2016/5/11/chartex" xmlns:cx6="http://schemas.microsoft.com/office/drawing/2016/5/12/chartex" xmlns:cx7="http://schemas.microsoft.com/office/drawing/2016/5/13/chartex" xmlns:cx8="http://schemas.microsoft.com/office/drawing/2016/5/14/chartex" xmlns:mc="http://schemas.openxmlformats.org/markup-compatibility/2006" xmlns:aink="http://schemas.microsoft.com/office/drawing/2016/ink" xmlns:am3d="http://schemas.microsoft.com/office/drawing/2017/model3d" xmlns:o="urn:schemas-microsoft-com:office:office" xmlns:oel="http://schemas.microsoft.com/office/2019/extlst" xmlns:r="http://schemas.openxmlformats.org/officeDocument/2006/relationships" xmlns:m="http://schemas.openxmlformats.org/officeDocument/2006/math" xmlns:v="urn:schemas-microsoft-com:vml" xmlns:wp14="http://schemas.microsoft.com/office/word/2010/wordprocessingDrawing" xmlns:wp="http://schemas.openxmlformats.org/drawingml/2006/wordprocessingDrawing" xmlns:w10="urn:schemas-microsoft-com:office:word" xmlns:w="http://schemas.openxmlformats.org/wordprocessingml/2006/main" xmlns:w14="http://schemas.microsoft.com/office/word/2010/wordml" xmlns:w15="http://schemas.microsoft.com/office/word/2012/wordml" xmlns:w16cex="http://schemas.microsoft.com/office/word/2018/wordml/cex" xmlns:w16cid="http://schemas.microsoft.com/office/word/2016/wordml/cid" xmlns:w16="http://schemas.microsoft.com/office/word/2018/wordml" xmlns:w16du="http://schemas.microsoft.com/office/word/2023/wordml/word16du" xmlns:w16sdtdh="http://schemas.microsoft.com/office/word/2020/wordml/sdtdatahash" xmlns:w16se="http://schemas.microsoft.com/office/word/2015/wordml/symex" xmlns:wpg="http://schemas.microsoft.com/office/word/2010/wordprocessingGroup" xmlns:wpi="http://schemas.microsoft.com/office/word/2010/wordprocessingInk" xmlns:wne="http://schemas.microsoft.com/office/word/2006/wordml" xmlns:wps="http://schemas.microsoft.com/office/word/2010/wordprocessingShape" mc:Ignorable="w14 w15 w16se w16cid w16 w16cex w16sdtdh wp14">
+<w:numbering xmlns:wpc="http://schemas.microsoft.com/office/word/2010/wordprocessingCanvas" xmlns:cx="http://schemas.microsoft.com/office/drawing/2014/chartex" xmlns:cx1="http://schemas.microsoft.com/office/drawing/2015/9/8/chartex" xmlns:cx2="http://schemas.microsoft.com/office/drawing/2015/10/21/chartex" xmlns:cx3="http://schemas.microsoft.com/office/drawing/2016/5/9/chartex" xmlns:cx4="http://schemas.microsoft.com/office/drawing/2016/5/10/chartex" xmlns:cx5="http://schemas.microsoft.com/office/drawing/2016/5/11/chartex" xmlns:cx6="http://schemas.microsoft.com/office/drawing/2016/5/12/chartex" xmlns:cx7="http://schemas.microsoft.com/office/drawing/2016/5/13/chartex" xmlns:cx8="http://schemas.microsoft.com/office/drawing/2016/5/14/chartex" xmlns:mc="http://schemas.openxmlformats.org/markup-compatibility/2006" xmlns:aink="http://schemas.microsoft.com/office/drawing/2016/ink" xmlns:am3d="http://schemas.microsoft.com/office/drawing/2017/model3d" xmlns:o="urn:schemas-microsoft-com:office:office" xmlns:oel="http://schemas.microsoft.com/office/2019/extlst" xmlns:r="http://schemas.openxmlformats.org/officeDocument/2006/relationships" xmlns:m="http://schemas.openxmlformats.org/officeDocument/2006/math" xmlns:v="urn:schemas-microsoft-com:vml" xmlns:wp14="http://schemas.microsoft.com/office/word/2010/wordprocessingDrawing" xmlns:wp="http://schemas.openxmlformats.org/drawingml/2006/wordprocessingDrawing" xmlns:w10="urn:schemas-microsoft-com:office:word" xmlns:w="http://schemas.openxmlformats.org/wordprocessingml/2006/main" xmlns:w14="http://schemas.microsoft.com/office/word/2010/wordml" xmlns:w15="http://schemas.microsoft.com/office/word/2012/wordml" xmlns:w16cex="http://schemas.microsoft.com/office/word/2018/wordml/cex" xmlns:w16cid="http://schemas.microsoft.com/office/word/2016/wordml/cid" xmlns:w16="http://schemas.microsoft.com/office/word/2018/wordml" xmlns:w16sdtdh="http://schemas.microsoft.com/office/word/2020/wordml/sdtdatahash" xmlns:w16se="http://schemas.microsoft.com/office/word/2015/wordml/symex" xmlns:wpg="http://schemas.microsoft.com/office/word/2010/wordprocessingGroup" xmlns:wpi="http://schemas.microsoft.com/office/word/2010/wordprocessingInk" xmlns:wne="http://schemas.microsoft.com/office/word/2006/wordml" xmlns:wps="http://schemas.microsoft.com/office/word/2010/wordprocessingShape" mc:Ignorable="w14 w15 w16se w16cid w16 w16cex w16sdtdh wp14">
   <w:abstractNum w:abstractNumId="0" w15:restartNumberingAfterBreak="0">
     <w:nsid w:val="41C57029"/>
     <w:multiLevelType w:val="multilevel"/>

</xml_diff>

<commit_message>
nmv 02 07 2023
</commit_message>
<xml_diff>
--- a/TS Jatai Ghanam Project/Summary breakup 5.1 to 5.7.docx
+++ b/TS Jatai Ghanam Project/Summary breakup 5.1 to 5.7.docx
@@ -30709,6 +30709,17 @@
                 <w:lang w:val="en-IN" w:eastAsia="en-IN" w:bidi="ar-SA"/>
               </w:rPr>
             </w:pPr>
+            <w:r>
+              <w:rPr>
+                <w:rFonts w:ascii="Arial" w:eastAsia="Times New Roman" w:hAnsi="Arial" w:cs="Arial"/>
+                <w:b/>
+                <w:color w:val="000000"/>
+                <w:sz w:val="28"/>
+                <w:szCs w:val="28"/>
+                <w:lang w:val="en-IN" w:eastAsia="en-IN" w:bidi="ar-SA"/>
+              </w:rPr>
+              <w:t>2225</w:t>
+            </w:r>
           </w:p>
         </w:tc>
       </w:tr>
@@ -31173,6 +31184,17 @@
                 <w:lang w:val="en-IN" w:eastAsia="en-IN" w:bidi="ar-SA"/>
               </w:rPr>
             </w:pPr>
+            <w:r>
+              <w:rPr>
+                <w:rFonts w:ascii="Arial" w:eastAsia="Times New Roman" w:hAnsi="Arial" w:cs="Arial"/>
+                <w:b/>
+                <w:color w:val="000000"/>
+                <w:sz w:val="28"/>
+                <w:szCs w:val="28"/>
+                <w:lang w:val="en-IN" w:eastAsia="en-IN" w:bidi="ar-SA"/>
+              </w:rPr>
+              <w:t>133</w:t>
+            </w:r>
           </w:p>
         </w:tc>
       </w:tr>
@@ -31589,6 +31611,17 @@
                 <w:lang w:val="en-IN" w:eastAsia="en-IN" w:bidi="ar-SA"/>
               </w:rPr>
             </w:pPr>
+            <w:r>
+              <w:rPr>
+                <w:rFonts w:ascii="Arial" w:eastAsia="Times New Roman" w:hAnsi="Arial" w:cs="Arial"/>
+                <w:b/>
+                <w:color w:val="000000"/>
+                <w:sz w:val="28"/>
+                <w:szCs w:val="28"/>
+                <w:lang w:val="en-IN" w:eastAsia="en-IN" w:bidi="ar-SA"/>
+              </w:rPr>
+              <w:t>353</w:t>
+            </w:r>
           </w:p>
         </w:tc>
       </w:tr>
@@ -32125,6 +32158,17 @@
                 <w:lang w:val="en-IN" w:eastAsia="en-IN" w:bidi="ar-SA"/>
               </w:rPr>
             </w:pPr>
+            <w:r>
+              <w:rPr>
+                <w:rFonts w:ascii="Arial" w:eastAsia="Times New Roman" w:hAnsi="Arial" w:cs="Arial"/>
+                <w:b/>
+                <w:color w:val="000000"/>
+                <w:sz w:val="28"/>
+                <w:szCs w:val="28"/>
+                <w:lang w:val="en-IN" w:eastAsia="en-IN" w:bidi="ar-SA"/>
+              </w:rPr>
+              <w:t>11</w:t>
+            </w:r>
           </w:p>
         </w:tc>
       </w:tr>
@@ -32565,6 +32609,17 @@
                 <w:lang w:val="en-IN" w:eastAsia="en-IN" w:bidi="ar-SA"/>
               </w:rPr>
             </w:pPr>
+            <w:r>
+              <w:rPr>
+                <w:rFonts w:ascii="Arial" w:eastAsia="Times New Roman" w:hAnsi="Arial" w:cs="Arial"/>
+                <w:b/>
+                <w:color w:val="000000"/>
+                <w:sz w:val="28"/>
+                <w:szCs w:val="28"/>
+                <w:lang w:val="en-IN" w:eastAsia="en-IN" w:bidi="ar-SA"/>
+              </w:rPr>
+              <w:t>5</w:t>
+            </w:r>
           </w:p>
         </w:tc>
       </w:tr>
@@ -32693,6 +32748,62 @@
                 <w:lang w:val="en-IN" w:eastAsia="en-IN" w:bidi="ar-SA"/>
               </w:rPr>
             </w:pPr>
+            <w:r>
+              <w:rPr>
+                <w:rFonts w:ascii="Arial" w:eastAsia="Times New Roman" w:hAnsi="Arial" w:cs="Arial"/>
+                <w:b/>
+                <w:color w:val="000000"/>
+                <w:sz w:val="28"/>
+                <w:szCs w:val="28"/>
+                <w:lang w:val="en-IN" w:eastAsia="en-IN" w:bidi="ar-SA"/>
+              </w:rPr>
+              <w:fldChar w:fldCharType="begin"/>
+            </w:r>
+            <w:r>
+              <w:rPr>
+                <w:rFonts w:ascii="Arial" w:eastAsia="Times New Roman" w:hAnsi="Arial" w:cs="Arial"/>
+                <w:b/>
+                <w:color w:val="000000"/>
+                <w:sz w:val="28"/>
+                <w:szCs w:val="28"/>
+                <w:lang w:val="en-IN" w:eastAsia="en-IN" w:bidi="ar-SA"/>
+              </w:rPr>
+              <w:instrText xml:space="preserve"> =SUM(ABOVE) </w:instrText>
+            </w:r>
+            <w:r>
+              <w:rPr>
+                <w:rFonts w:ascii="Arial" w:eastAsia="Times New Roman" w:hAnsi="Arial" w:cs="Arial"/>
+                <w:b/>
+                <w:color w:val="000000"/>
+                <w:sz w:val="28"/>
+                <w:szCs w:val="28"/>
+                <w:lang w:val="en-IN" w:eastAsia="en-IN" w:bidi="ar-SA"/>
+              </w:rPr>
+              <w:fldChar w:fldCharType="separate"/>
+            </w:r>
+            <w:r>
+              <w:rPr>
+                <w:rFonts w:ascii="Arial" w:eastAsia="Times New Roman" w:hAnsi="Arial" w:cs="Arial"/>
+                <w:b/>
+                <w:noProof/>
+                <w:color w:val="000000"/>
+                <w:sz w:val="28"/>
+                <w:szCs w:val="28"/>
+                <w:lang w:val="en-IN" w:eastAsia="en-IN" w:bidi="ar-SA"/>
+              </w:rPr>
+              <w:t>2727</w:t>
+            </w:r>
+            <w:r>
+              <w:rPr>
+                <w:rFonts w:ascii="Arial" w:eastAsia="Times New Roman" w:hAnsi="Arial" w:cs="Arial"/>
+                <w:b/>
+                <w:color w:val="000000"/>
+                <w:sz w:val="28"/>
+                <w:szCs w:val="28"/>
+                <w:lang w:val="en-IN" w:eastAsia="en-IN" w:bidi="ar-SA"/>
+              </w:rPr>
+              <w:fldChar w:fldCharType="end"/>
+            </w:r>
           </w:p>
         </w:tc>
       </w:tr>
@@ -33408,6 +33519,17 @@
                 <w:lang w:val="en-IN" w:eastAsia="en-IN" w:bidi="ar-SA"/>
               </w:rPr>
             </w:pPr>
+            <w:r>
+              <w:rPr>
+                <w:rFonts w:ascii="Arial" w:eastAsia="Times New Roman" w:hAnsi="Arial" w:cs="Arial"/>
+                <w:b/>
+                <w:color w:val="000000"/>
+                <w:sz w:val="28"/>
+                <w:szCs w:val="28"/>
+                <w:lang w:val="en-IN" w:eastAsia="en-IN" w:bidi="ar-SA"/>
+              </w:rPr>
+              <w:t>2225</w:t>
+            </w:r>
           </w:p>
         </w:tc>
       </w:tr>
@@ -33614,6 +33736,17 @@
                 <w:lang w:val="en-IN" w:eastAsia="en-IN" w:bidi="ar-SA"/>
               </w:rPr>
             </w:pPr>
+            <w:r>
+              <w:rPr>
+                <w:rFonts w:ascii="Arial" w:eastAsia="Times New Roman" w:hAnsi="Arial" w:cs="Arial"/>
+                <w:b/>
+                <w:color w:val="000000"/>
+                <w:sz w:val="28"/>
+                <w:szCs w:val="28"/>
+                <w:lang w:val="en-IN" w:eastAsia="en-IN" w:bidi="ar-SA"/>
+              </w:rPr>
+              <w:t>133</w:t>
+            </w:r>
           </w:p>
         </w:tc>
       </w:tr>
@@ -33787,6 +33920,17 @@
                 <w:lang w:val="en-IN" w:eastAsia="en-IN" w:bidi="ar-SA"/>
               </w:rPr>
             </w:pPr>
+            <w:r>
+              <w:rPr>
+                <w:rFonts w:ascii="Arial" w:eastAsia="Times New Roman" w:hAnsi="Arial" w:cs="Arial"/>
+                <w:b/>
+                <w:color w:val="000000"/>
+                <w:sz w:val="28"/>
+                <w:szCs w:val="28"/>
+                <w:lang w:val="en-IN" w:eastAsia="en-IN" w:bidi="ar-SA"/>
+              </w:rPr>
+              <w:t>353</w:t>
+            </w:r>
           </w:p>
         </w:tc>
       </w:tr>
@@ -33991,6 +34135,17 @@
                 <w:lang w:val="en-IN" w:eastAsia="en-IN" w:bidi="ar-SA"/>
               </w:rPr>
             </w:pPr>
+            <w:r>
+              <w:rPr>
+                <w:rFonts w:ascii="Arial" w:eastAsia="Times New Roman" w:hAnsi="Arial" w:cs="Arial"/>
+                <w:b/>
+                <w:color w:val="000000"/>
+                <w:sz w:val="28"/>
+                <w:szCs w:val="28"/>
+                <w:lang w:val="en-IN" w:eastAsia="en-IN" w:bidi="ar-SA"/>
+              </w:rPr>
+              <w:t>11</w:t>
+            </w:r>
           </w:p>
         </w:tc>
       </w:tr>
@@ -34198,6 +34353,17 @@
                 <w:lang w:val="en-IN" w:eastAsia="en-IN" w:bidi="ar-SA"/>
               </w:rPr>
             </w:pPr>
+            <w:r>
+              <w:rPr>
+                <w:rFonts w:ascii="Arial" w:eastAsia="Times New Roman" w:hAnsi="Arial" w:cs="Arial"/>
+                <w:b/>
+                <w:color w:val="000000"/>
+                <w:sz w:val="28"/>
+                <w:szCs w:val="28"/>
+                <w:lang w:val="en-IN" w:eastAsia="en-IN" w:bidi="ar-SA"/>
+              </w:rPr>
+              <w:t>5</w:t>
+            </w:r>
           </w:p>
         </w:tc>
       </w:tr>
@@ -34327,6 +34493,62 @@
                 <w:lang w:val="en-IN" w:eastAsia="en-IN" w:bidi="ar-SA"/>
               </w:rPr>
             </w:pPr>
+            <w:r>
+              <w:rPr>
+                <w:rFonts w:ascii="Arial" w:eastAsia="Times New Roman" w:hAnsi="Arial" w:cs="Arial"/>
+                <w:b/>
+                <w:color w:val="000000"/>
+                <w:sz w:val="28"/>
+                <w:szCs w:val="28"/>
+                <w:lang w:val="en-IN" w:eastAsia="en-IN" w:bidi="ar-SA"/>
+              </w:rPr>
+              <w:fldChar w:fldCharType="begin"/>
+            </w:r>
+            <w:r>
+              <w:rPr>
+                <w:rFonts w:ascii="Arial" w:eastAsia="Times New Roman" w:hAnsi="Arial" w:cs="Arial"/>
+                <w:b/>
+                <w:color w:val="000000"/>
+                <w:sz w:val="28"/>
+                <w:szCs w:val="28"/>
+                <w:lang w:val="en-IN" w:eastAsia="en-IN" w:bidi="ar-SA"/>
+              </w:rPr>
+              <w:instrText xml:space="preserve"> =SUM(ABOVE) </w:instrText>
+            </w:r>
+            <w:r>
+              <w:rPr>
+                <w:rFonts w:ascii="Arial" w:eastAsia="Times New Roman" w:hAnsi="Arial" w:cs="Arial"/>
+                <w:b/>
+                <w:color w:val="000000"/>
+                <w:sz w:val="28"/>
+                <w:szCs w:val="28"/>
+                <w:lang w:val="en-IN" w:eastAsia="en-IN" w:bidi="ar-SA"/>
+              </w:rPr>
+              <w:fldChar w:fldCharType="separate"/>
+            </w:r>
+            <w:r>
+              <w:rPr>
+                <w:rFonts w:ascii="Arial" w:eastAsia="Times New Roman" w:hAnsi="Arial" w:cs="Arial"/>
+                <w:b/>
+                <w:noProof/>
+                <w:color w:val="000000"/>
+                <w:sz w:val="28"/>
+                <w:szCs w:val="28"/>
+                <w:lang w:val="en-IN" w:eastAsia="en-IN" w:bidi="ar-SA"/>
+              </w:rPr>
+              <w:t>2727</w:t>
+            </w:r>
+            <w:r>
+              <w:rPr>
+                <w:rFonts w:ascii="Arial" w:eastAsia="Times New Roman" w:hAnsi="Arial" w:cs="Arial"/>
+                <w:b/>
+                <w:color w:val="000000"/>
+                <w:sz w:val="28"/>
+                <w:szCs w:val="28"/>
+                <w:lang w:val="en-IN" w:eastAsia="en-IN" w:bidi="ar-SA"/>
+              </w:rPr>
+              <w:fldChar w:fldCharType="end"/>
+            </w:r>
           </w:p>
         </w:tc>
       </w:tr>
@@ -35160,6 +35382,16 @@
                 <w:lang w:val="en-IN" w:eastAsia="en-IN" w:bidi="ar-SA"/>
               </w:rPr>
             </w:pPr>
+            <w:r>
+              <w:rPr>
+                <w:rFonts w:ascii="Arial" w:eastAsia="Times New Roman" w:hAnsi="Arial" w:cs="Arial"/>
+                <w:b/>
+                <w:color w:val="000000"/>
+                <w:szCs w:val="28"/>
+                <w:lang w:val="en-IN" w:eastAsia="en-IN" w:bidi="ar-SA"/>
+              </w:rPr>
+              <w:t>2225</w:t>
+            </w:r>
           </w:p>
         </w:tc>
       </w:tr>
@@ -35493,6 +35725,17 @@
                 <w:lang w:val="en-IN" w:eastAsia="en-IN" w:bidi="ar-SA"/>
               </w:rPr>
             </w:pPr>
+            <w:r>
+              <w:rPr>
+                <w:rFonts w:ascii="Arial" w:eastAsia="Times New Roman" w:hAnsi="Arial" w:cs="Arial"/>
+                <w:b/>
+                <w:color w:val="000000"/>
+                <w:sz w:val="24"/>
+                <w:szCs w:val="28"/>
+                <w:lang w:val="en-IN" w:eastAsia="en-IN" w:bidi="ar-SA"/>
+              </w:rPr>
+              <w:t>133</w:t>
+            </w:r>
           </w:p>
         </w:tc>
       </w:tr>
@@ -35917,6 +36160,17 @@
                 <w:lang w:val="en-IN" w:eastAsia="en-IN" w:bidi="ar-SA"/>
               </w:rPr>
             </w:pPr>
+            <w:r>
+              <w:rPr>
+                <w:rFonts w:ascii="Arial" w:eastAsia="Times New Roman" w:hAnsi="Arial" w:cs="Arial"/>
+                <w:b/>
+                <w:color w:val="000000"/>
+                <w:sz w:val="24"/>
+                <w:szCs w:val="28"/>
+                <w:lang w:val="en-IN" w:eastAsia="en-IN" w:bidi="ar-SA"/>
+              </w:rPr>
+              <w:t>353</w:t>
+            </w:r>
           </w:p>
         </w:tc>
       </w:tr>
@@ -36290,6 +36544,17 @@
                 <w:lang w:val="en-IN" w:eastAsia="en-IN" w:bidi="ar-SA"/>
               </w:rPr>
             </w:pPr>
+            <w:r>
+              <w:rPr>
+                <w:rFonts w:ascii="Arial" w:eastAsia="Times New Roman" w:hAnsi="Arial" w:cs="Arial"/>
+                <w:b/>
+                <w:color w:val="000000"/>
+                <w:sz w:val="28"/>
+                <w:szCs w:val="28"/>
+                <w:lang w:val="en-IN" w:eastAsia="en-IN" w:bidi="ar-SA"/>
+              </w:rPr>
+              <w:t>11</w:t>
+            </w:r>
           </w:p>
         </w:tc>
       </w:tr>
@@ -36803,6 +37068,17 @@
                 <w:lang w:val="en-IN" w:eastAsia="en-IN" w:bidi="ar-SA"/>
               </w:rPr>
             </w:pPr>
+            <w:r>
+              <w:rPr>
+                <w:rFonts w:ascii="Arial" w:eastAsia="Times New Roman" w:hAnsi="Arial" w:cs="Arial"/>
+                <w:b/>
+                <w:color w:val="000000"/>
+                <w:sz w:val="24"/>
+                <w:szCs w:val="28"/>
+                <w:lang w:val="en-IN" w:eastAsia="en-IN" w:bidi="ar-SA"/>
+              </w:rPr>
+              <w:t>5</w:t>
+            </w:r>
           </w:p>
         </w:tc>
       </w:tr>
@@ -36932,6 +37208,62 @@
                 <w:lang w:val="en-IN" w:eastAsia="en-IN" w:bidi="ar-SA"/>
               </w:rPr>
             </w:pPr>
+            <w:r>
+              <w:rPr>
+                <w:rFonts w:ascii="Arial" w:eastAsia="Times New Roman" w:hAnsi="Arial" w:cs="Arial"/>
+                <w:b/>
+                <w:color w:val="000000"/>
+                <w:sz w:val="28"/>
+                <w:szCs w:val="28"/>
+                <w:lang w:val="en-IN" w:eastAsia="en-IN" w:bidi="ar-SA"/>
+              </w:rPr>
+              <w:fldChar w:fldCharType="begin"/>
+            </w:r>
+            <w:r>
+              <w:rPr>
+                <w:rFonts w:ascii="Arial" w:eastAsia="Times New Roman" w:hAnsi="Arial" w:cs="Arial"/>
+                <w:b/>
+                <w:color w:val="000000"/>
+                <w:sz w:val="28"/>
+                <w:szCs w:val="28"/>
+                <w:lang w:val="en-IN" w:eastAsia="en-IN" w:bidi="ar-SA"/>
+              </w:rPr>
+              <w:instrText xml:space="preserve"> =SUM(ABOVE) </w:instrText>
+            </w:r>
+            <w:r>
+              <w:rPr>
+                <w:rFonts w:ascii="Arial" w:eastAsia="Times New Roman" w:hAnsi="Arial" w:cs="Arial"/>
+                <w:b/>
+                <w:color w:val="000000"/>
+                <w:sz w:val="28"/>
+                <w:szCs w:val="28"/>
+                <w:lang w:val="en-IN" w:eastAsia="en-IN" w:bidi="ar-SA"/>
+              </w:rPr>
+              <w:fldChar w:fldCharType="separate"/>
+            </w:r>
+            <w:r>
+              <w:rPr>
+                <w:rFonts w:ascii="Arial" w:eastAsia="Times New Roman" w:hAnsi="Arial" w:cs="Arial"/>
+                <w:b/>
+                <w:noProof/>
+                <w:color w:val="000000"/>
+                <w:sz w:val="28"/>
+                <w:szCs w:val="28"/>
+                <w:lang w:val="en-IN" w:eastAsia="en-IN" w:bidi="ar-SA"/>
+              </w:rPr>
+              <w:t>2727</w:t>
+            </w:r>
+            <w:r>
+              <w:rPr>
+                <w:rFonts w:ascii="Arial" w:eastAsia="Times New Roman" w:hAnsi="Arial" w:cs="Arial"/>
+                <w:b/>
+                <w:color w:val="000000"/>
+                <w:sz w:val="28"/>
+                <w:szCs w:val="28"/>
+                <w:lang w:val="en-IN" w:eastAsia="en-IN" w:bidi="ar-SA"/>
+              </w:rPr>
+              <w:fldChar w:fldCharType="end"/>
+            </w:r>
           </w:p>
         </w:tc>
       </w:tr>

</xml_diff>

<commit_message>
nmv 20 07 2023
</commit_message>
<xml_diff>
--- a/TS Jatai Ghanam Project/Summary breakup 5.1 to 5.7.docx
+++ b/TS Jatai Ghanam Project/Summary breakup 5.1 to 5.7.docx
@@ -38269,6 +38269,17 @@
                 <w:lang w:val="en-IN" w:eastAsia="en-IN" w:bidi="ar-SA"/>
               </w:rPr>
             </w:pPr>
+            <w:r>
+              <w:rPr>
+                <w:rFonts w:ascii="Arial" w:eastAsia="Times New Roman" w:hAnsi="Arial" w:cs="Arial"/>
+                <w:b/>
+                <w:color w:val="000000"/>
+                <w:sz w:val="28"/>
+                <w:szCs w:val="28"/>
+                <w:lang w:val="en-IN" w:eastAsia="en-IN" w:bidi="ar-SA"/>
+              </w:rPr>
+              <w:t>1889</w:t>
+            </w:r>
           </w:p>
         </w:tc>
       </w:tr>
@@ -38733,6 +38744,17 @@
                 <w:lang w:val="en-IN" w:eastAsia="en-IN" w:bidi="ar-SA"/>
               </w:rPr>
             </w:pPr>
+            <w:r>
+              <w:rPr>
+                <w:rFonts w:ascii="Arial" w:eastAsia="Times New Roman" w:hAnsi="Arial" w:cs="Arial"/>
+                <w:b/>
+                <w:color w:val="000000"/>
+                <w:sz w:val="28"/>
+                <w:szCs w:val="28"/>
+                <w:lang w:val="en-IN" w:eastAsia="en-IN" w:bidi="ar-SA"/>
+              </w:rPr>
+              <w:t>104</w:t>
+            </w:r>
           </w:p>
         </w:tc>
       </w:tr>
@@ -39149,6 +39171,17 @@
                 <w:lang w:val="en-IN" w:eastAsia="en-IN" w:bidi="ar-SA"/>
               </w:rPr>
             </w:pPr>
+            <w:r>
+              <w:rPr>
+                <w:rFonts w:ascii="Arial" w:eastAsia="Times New Roman" w:hAnsi="Arial" w:cs="Arial"/>
+                <w:b/>
+                <w:color w:val="000000"/>
+                <w:sz w:val="28"/>
+                <w:szCs w:val="28"/>
+                <w:lang w:val="en-IN" w:eastAsia="en-IN" w:bidi="ar-SA"/>
+              </w:rPr>
+              <w:t>408</w:t>
+            </w:r>
           </w:p>
         </w:tc>
       </w:tr>
@@ -39685,6 +39718,17 @@
                 <w:lang w:val="en-IN" w:eastAsia="en-IN" w:bidi="ar-SA"/>
               </w:rPr>
             </w:pPr>
+            <w:r>
+              <w:rPr>
+                <w:rFonts w:ascii="Arial" w:eastAsia="Times New Roman" w:hAnsi="Arial" w:cs="Arial"/>
+                <w:b/>
+                <w:color w:val="000000"/>
+                <w:sz w:val="28"/>
+                <w:szCs w:val="28"/>
+                <w:lang w:val="en-IN" w:eastAsia="en-IN" w:bidi="ar-SA"/>
+              </w:rPr>
+              <w:t>33</w:t>
+            </w:r>
           </w:p>
         </w:tc>
       </w:tr>
@@ -40125,6 +40169,17 @@
                 <w:lang w:val="en-IN" w:eastAsia="en-IN" w:bidi="ar-SA"/>
               </w:rPr>
             </w:pPr>
+            <w:r>
+              <w:rPr>
+                <w:rFonts w:ascii="Arial" w:eastAsia="Times New Roman" w:hAnsi="Arial" w:cs="Arial"/>
+                <w:b/>
+                <w:color w:val="000000"/>
+                <w:sz w:val="28"/>
+                <w:szCs w:val="28"/>
+                <w:lang w:val="en-IN" w:eastAsia="en-IN" w:bidi="ar-SA"/>
+              </w:rPr>
+              <w:t>2</w:t>
+            </w:r>
           </w:p>
         </w:tc>
       </w:tr>
@@ -40253,6 +40308,62 @@
                 <w:lang w:val="en-IN" w:eastAsia="en-IN" w:bidi="ar-SA"/>
               </w:rPr>
             </w:pPr>
+            <w:r>
+              <w:rPr>
+                <w:rFonts w:ascii="Arial" w:eastAsia="Times New Roman" w:hAnsi="Arial" w:cs="Arial"/>
+                <w:b/>
+                <w:color w:val="000000"/>
+                <w:sz w:val="28"/>
+                <w:szCs w:val="28"/>
+                <w:lang w:val="en-IN" w:eastAsia="en-IN" w:bidi="ar-SA"/>
+              </w:rPr>
+              <w:fldChar w:fldCharType="begin"/>
+            </w:r>
+            <w:r>
+              <w:rPr>
+                <w:rFonts w:ascii="Arial" w:eastAsia="Times New Roman" w:hAnsi="Arial" w:cs="Arial"/>
+                <w:b/>
+                <w:color w:val="000000"/>
+                <w:sz w:val="28"/>
+                <w:szCs w:val="28"/>
+                <w:lang w:val="en-IN" w:eastAsia="en-IN" w:bidi="ar-SA"/>
+              </w:rPr>
+              <w:instrText xml:space="preserve"> =SUM(ABOVE) </w:instrText>
+            </w:r>
+            <w:r>
+              <w:rPr>
+                <w:rFonts w:ascii="Arial" w:eastAsia="Times New Roman" w:hAnsi="Arial" w:cs="Arial"/>
+                <w:b/>
+                <w:color w:val="000000"/>
+                <w:sz w:val="28"/>
+                <w:szCs w:val="28"/>
+                <w:lang w:val="en-IN" w:eastAsia="en-IN" w:bidi="ar-SA"/>
+              </w:rPr>
+              <w:fldChar w:fldCharType="separate"/>
+            </w:r>
+            <w:r>
+              <w:rPr>
+                <w:rFonts w:ascii="Arial" w:eastAsia="Times New Roman" w:hAnsi="Arial" w:cs="Arial"/>
+                <w:b/>
+                <w:noProof/>
+                <w:color w:val="000000"/>
+                <w:sz w:val="28"/>
+                <w:szCs w:val="28"/>
+                <w:lang w:val="en-IN" w:eastAsia="en-IN" w:bidi="ar-SA"/>
+              </w:rPr>
+              <w:t>2436</w:t>
+            </w:r>
+            <w:r>
+              <w:rPr>
+                <w:rFonts w:ascii="Arial" w:eastAsia="Times New Roman" w:hAnsi="Arial" w:cs="Arial"/>
+                <w:b/>
+                <w:color w:val="000000"/>
+                <w:sz w:val="28"/>
+                <w:szCs w:val="28"/>
+                <w:lang w:val="en-IN" w:eastAsia="en-IN" w:bidi="ar-SA"/>
+              </w:rPr>
+              <w:fldChar w:fldCharType="end"/>
+            </w:r>
           </w:p>
         </w:tc>
       </w:tr>
@@ -40968,6 +41079,17 @@
                 <w:lang w:val="en-IN" w:eastAsia="en-IN" w:bidi="ar-SA"/>
               </w:rPr>
             </w:pPr>
+            <w:r>
+              <w:rPr>
+                <w:rFonts w:ascii="Arial" w:eastAsia="Times New Roman" w:hAnsi="Arial" w:cs="Arial"/>
+                <w:b/>
+                <w:color w:val="000000"/>
+                <w:sz w:val="28"/>
+                <w:szCs w:val="28"/>
+                <w:lang w:val="en-IN" w:eastAsia="en-IN" w:bidi="ar-SA"/>
+              </w:rPr>
+              <w:t>1889</w:t>
+            </w:r>
           </w:p>
         </w:tc>
       </w:tr>
@@ -41174,6 +41296,17 @@
                 <w:lang w:val="en-IN" w:eastAsia="en-IN" w:bidi="ar-SA"/>
               </w:rPr>
             </w:pPr>
+            <w:r>
+              <w:rPr>
+                <w:rFonts w:ascii="Arial" w:eastAsia="Times New Roman" w:hAnsi="Arial" w:cs="Arial"/>
+                <w:b/>
+                <w:color w:val="000000"/>
+                <w:sz w:val="28"/>
+                <w:szCs w:val="28"/>
+                <w:lang w:val="en-IN" w:eastAsia="en-IN" w:bidi="ar-SA"/>
+              </w:rPr>
+              <w:t>104</w:t>
+            </w:r>
           </w:p>
         </w:tc>
       </w:tr>
@@ -41347,6 +41480,17 @@
                 <w:lang w:val="en-IN" w:eastAsia="en-IN" w:bidi="ar-SA"/>
               </w:rPr>
             </w:pPr>
+            <w:r>
+              <w:rPr>
+                <w:rFonts w:ascii="Arial" w:eastAsia="Times New Roman" w:hAnsi="Arial" w:cs="Arial"/>
+                <w:b/>
+                <w:color w:val="000000"/>
+                <w:sz w:val="28"/>
+                <w:szCs w:val="28"/>
+                <w:lang w:val="en-IN" w:eastAsia="en-IN" w:bidi="ar-SA"/>
+              </w:rPr>
+              <w:t>408</w:t>
+            </w:r>
           </w:p>
         </w:tc>
       </w:tr>
@@ -41551,6 +41695,17 @@
                 <w:lang w:val="en-IN" w:eastAsia="en-IN" w:bidi="ar-SA"/>
               </w:rPr>
             </w:pPr>
+            <w:r>
+              <w:rPr>
+                <w:rFonts w:ascii="Arial" w:eastAsia="Times New Roman" w:hAnsi="Arial" w:cs="Arial"/>
+                <w:b/>
+                <w:color w:val="000000"/>
+                <w:sz w:val="28"/>
+                <w:szCs w:val="28"/>
+                <w:lang w:val="en-IN" w:eastAsia="en-IN" w:bidi="ar-SA"/>
+              </w:rPr>
+              <w:t>33</w:t>
+            </w:r>
           </w:p>
         </w:tc>
       </w:tr>
@@ -41758,6 +41913,17 @@
                 <w:lang w:val="en-IN" w:eastAsia="en-IN" w:bidi="ar-SA"/>
               </w:rPr>
             </w:pPr>
+            <w:r>
+              <w:rPr>
+                <w:rFonts w:ascii="Arial" w:eastAsia="Times New Roman" w:hAnsi="Arial" w:cs="Arial"/>
+                <w:b/>
+                <w:color w:val="000000"/>
+                <w:sz w:val="28"/>
+                <w:szCs w:val="28"/>
+                <w:lang w:val="en-IN" w:eastAsia="en-IN" w:bidi="ar-SA"/>
+              </w:rPr>
+              <w:t>2</w:t>
+            </w:r>
           </w:p>
         </w:tc>
       </w:tr>
@@ -41887,6 +42053,62 @@
                 <w:lang w:val="en-IN" w:eastAsia="en-IN" w:bidi="ar-SA"/>
               </w:rPr>
             </w:pPr>
+            <w:r>
+              <w:rPr>
+                <w:rFonts w:ascii="Arial" w:eastAsia="Times New Roman" w:hAnsi="Arial" w:cs="Arial"/>
+                <w:b/>
+                <w:color w:val="000000"/>
+                <w:sz w:val="28"/>
+                <w:szCs w:val="28"/>
+                <w:lang w:val="en-IN" w:eastAsia="en-IN" w:bidi="ar-SA"/>
+              </w:rPr>
+              <w:fldChar w:fldCharType="begin"/>
+            </w:r>
+            <w:r>
+              <w:rPr>
+                <w:rFonts w:ascii="Arial" w:eastAsia="Times New Roman" w:hAnsi="Arial" w:cs="Arial"/>
+                <w:b/>
+                <w:color w:val="000000"/>
+                <w:sz w:val="28"/>
+                <w:szCs w:val="28"/>
+                <w:lang w:val="en-IN" w:eastAsia="en-IN" w:bidi="ar-SA"/>
+              </w:rPr>
+              <w:instrText xml:space="preserve"> =SUM(ABOVE) </w:instrText>
+            </w:r>
+            <w:r>
+              <w:rPr>
+                <w:rFonts w:ascii="Arial" w:eastAsia="Times New Roman" w:hAnsi="Arial" w:cs="Arial"/>
+                <w:b/>
+                <w:color w:val="000000"/>
+                <w:sz w:val="28"/>
+                <w:szCs w:val="28"/>
+                <w:lang w:val="en-IN" w:eastAsia="en-IN" w:bidi="ar-SA"/>
+              </w:rPr>
+              <w:fldChar w:fldCharType="separate"/>
+            </w:r>
+            <w:r>
+              <w:rPr>
+                <w:rFonts w:ascii="Arial" w:eastAsia="Times New Roman" w:hAnsi="Arial" w:cs="Arial"/>
+                <w:b/>
+                <w:noProof/>
+                <w:color w:val="000000"/>
+                <w:sz w:val="28"/>
+                <w:szCs w:val="28"/>
+                <w:lang w:val="en-IN" w:eastAsia="en-IN" w:bidi="ar-SA"/>
+              </w:rPr>
+              <w:t>2436</w:t>
+            </w:r>
+            <w:r>
+              <w:rPr>
+                <w:rFonts w:ascii="Arial" w:eastAsia="Times New Roman" w:hAnsi="Arial" w:cs="Arial"/>
+                <w:b/>
+                <w:color w:val="000000"/>
+                <w:sz w:val="28"/>
+                <w:szCs w:val="28"/>
+                <w:lang w:val="en-IN" w:eastAsia="en-IN" w:bidi="ar-SA"/>
+              </w:rPr>
+              <w:fldChar w:fldCharType="end"/>
+            </w:r>
           </w:p>
         </w:tc>
       </w:tr>
@@ -42720,6 +42942,16 @@
                 <w:lang w:val="en-IN" w:eastAsia="en-IN" w:bidi="ar-SA"/>
               </w:rPr>
             </w:pPr>
+            <w:r>
+              <w:rPr>
+                <w:rFonts w:ascii="Arial" w:eastAsia="Times New Roman" w:hAnsi="Arial" w:cs="Arial"/>
+                <w:b/>
+                <w:color w:val="000000"/>
+                <w:szCs w:val="28"/>
+                <w:lang w:val="en-IN" w:eastAsia="en-IN" w:bidi="ar-SA"/>
+              </w:rPr>
+              <w:t>1889</w:t>
+            </w:r>
           </w:p>
         </w:tc>
       </w:tr>
@@ -43053,6 +43285,17 @@
                 <w:lang w:val="en-IN" w:eastAsia="en-IN" w:bidi="ar-SA"/>
               </w:rPr>
             </w:pPr>
+            <w:r>
+              <w:rPr>
+                <w:rFonts w:ascii="Arial" w:eastAsia="Times New Roman" w:hAnsi="Arial" w:cs="Arial"/>
+                <w:b/>
+                <w:color w:val="000000"/>
+                <w:sz w:val="24"/>
+                <w:szCs w:val="28"/>
+                <w:lang w:val="en-IN" w:eastAsia="en-IN" w:bidi="ar-SA"/>
+              </w:rPr>
+              <w:t>104</w:t>
+            </w:r>
           </w:p>
         </w:tc>
       </w:tr>
@@ -43477,6 +43720,17 @@
                 <w:lang w:val="en-IN" w:eastAsia="en-IN" w:bidi="ar-SA"/>
               </w:rPr>
             </w:pPr>
+            <w:r>
+              <w:rPr>
+                <w:rFonts w:ascii="Arial" w:eastAsia="Times New Roman" w:hAnsi="Arial" w:cs="Arial"/>
+                <w:b/>
+                <w:color w:val="000000"/>
+                <w:sz w:val="24"/>
+                <w:szCs w:val="28"/>
+                <w:lang w:val="en-IN" w:eastAsia="en-IN" w:bidi="ar-SA"/>
+              </w:rPr>
+              <w:t>408</w:t>
+            </w:r>
           </w:p>
         </w:tc>
       </w:tr>
@@ -43850,6 +44104,17 @@
                 <w:lang w:val="en-IN" w:eastAsia="en-IN" w:bidi="ar-SA"/>
               </w:rPr>
             </w:pPr>
+            <w:r>
+              <w:rPr>
+                <w:rFonts w:ascii="Arial" w:eastAsia="Times New Roman" w:hAnsi="Arial" w:cs="Arial"/>
+                <w:b/>
+                <w:color w:val="000000"/>
+                <w:sz w:val="28"/>
+                <w:szCs w:val="28"/>
+                <w:lang w:val="en-IN" w:eastAsia="en-IN" w:bidi="ar-SA"/>
+              </w:rPr>
+              <w:t>33</w:t>
+            </w:r>
           </w:p>
         </w:tc>
       </w:tr>
@@ -44363,6 +44628,17 @@
                 <w:lang w:val="en-IN" w:eastAsia="en-IN" w:bidi="ar-SA"/>
               </w:rPr>
             </w:pPr>
+            <w:r>
+              <w:rPr>
+                <w:rFonts w:ascii="Arial" w:eastAsia="Times New Roman" w:hAnsi="Arial" w:cs="Arial"/>
+                <w:b/>
+                <w:color w:val="000000"/>
+                <w:sz w:val="24"/>
+                <w:szCs w:val="28"/>
+                <w:lang w:val="en-IN" w:eastAsia="en-IN" w:bidi="ar-SA"/>
+              </w:rPr>
+              <w:t>2</w:t>
+            </w:r>
           </w:p>
         </w:tc>
       </w:tr>
@@ -44492,6 +44768,62 @@
                 <w:lang w:val="en-IN" w:eastAsia="en-IN" w:bidi="ar-SA"/>
               </w:rPr>
             </w:pPr>
+            <w:r>
+              <w:rPr>
+                <w:rFonts w:ascii="Arial" w:eastAsia="Times New Roman" w:hAnsi="Arial" w:cs="Arial"/>
+                <w:b/>
+                <w:color w:val="000000"/>
+                <w:sz w:val="28"/>
+                <w:szCs w:val="28"/>
+                <w:lang w:val="en-IN" w:eastAsia="en-IN" w:bidi="ar-SA"/>
+              </w:rPr>
+              <w:fldChar w:fldCharType="begin"/>
+            </w:r>
+            <w:r>
+              <w:rPr>
+                <w:rFonts w:ascii="Arial" w:eastAsia="Times New Roman" w:hAnsi="Arial" w:cs="Arial"/>
+                <w:b/>
+                <w:color w:val="000000"/>
+                <w:sz w:val="28"/>
+                <w:szCs w:val="28"/>
+                <w:lang w:val="en-IN" w:eastAsia="en-IN" w:bidi="ar-SA"/>
+              </w:rPr>
+              <w:instrText xml:space="preserve"> =SUM(ABOVE) </w:instrText>
+            </w:r>
+            <w:r>
+              <w:rPr>
+                <w:rFonts w:ascii="Arial" w:eastAsia="Times New Roman" w:hAnsi="Arial" w:cs="Arial"/>
+                <w:b/>
+                <w:color w:val="000000"/>
+                <w:sz w:val="28"/>
+                <w:szCs w:val="28"/>
+                <w:lang w:val="en-IN" w:eastAsia="en-IN" w:bidi="ar-SA"/>
+              </w:rPr>
+              <w:fldChar w:fldCharType="separate"/>
+            </w:r>
+            <w:r>
+              <w:rPr>
+                <w:rFonts w:ascii="Arial" w:eastAsia="Times New Roman" w:hAnsi="Arial" w:cs="Arial"/>
+                <w:b/>
+                <w:noProof/>
+                <w:color w:val="000000"/>
+                <w:sz w:val="28"/>
+                <w:szCs w:val="28"/>
+                <w:lang w:val="en-IN" w:eastAsia="en-IN" w:bidi="ar-SA"/>
+              </w:rPr>
+              <w:t>2436</w:t>
+            </w:r>
+            <w:r>
+              <w:rPr>
+                <w:rFonts w:ascii="Arial" w:eastAsia="Times New Roman" w:hAnsi="Arial" w:cs="Arial"/>
+                <w:b/>
+                <w:color w:val="000000"/>
+                <w:sz w:val="28"/>
+                <w:szCs w:val="28"/>
+                <w:lang w:val="en-IN" w:eastAsia="en-IN" w:bidi="ar-SA"/>
+              </w:rPr>
+              <w:fldChar w:fldCharType="end"/>
+            </w:r>
           </w:p>
         </w:tc>
       </w:tr>

</xml_diff>